<commit_message>
Merge OS reset files
Needed to reset my local OS, there were some uncommitted files on the git that need to be added.
</commit_message>
<xml_diff>
--- a/docs/draft_4_adam.docx
+++ b/docs/draft_4_adam.docx
@@ -688,7 +688,11 @@
       </w:r>
       <w:ins w:id="21" w:author="Adam Osth" w:date="2022-06-15T12:06:00Z">
         <w:r>
-          <w:t>This model mimicry has led researchers to</w:t>
+          <w:t xml:space="preserve">This model mimicry has </w:t>
+        </w:r>
+        <w:r>
+          <w:lastRenderedPageBreak/>
+          <w:t>led researchers to</w:t>
         </w:r>
       </w:ins>
       <w:ins w:id="22" w:author="Adam Osth" w:date="2022-06-15T12:02:00Z">
@@ -813,11 +817,7 @@
         <w:t>In these tasks, p</w:t>
       </w:r>
       <w:r>
-        <w:t xml:space="preserve">articipants are asked to reproduce the color or orientation of studied items by selecting </w:t>
-      </w:r>
-      <w:r>
-        <w:lastRenderedPageBreak/>
-        <w:t xml:space="preserve">corresponding points on a color wheel or response circle (Zhang &amp; Luck, 2008; van den Berg et al., 2014; Adam et al., 2017; Smith et al., 2020). In the present study, participants are shown words positioned continuously around the perimeter of a circle, and then later asked to reproduce the location of the cued word. The advantage of using such a task is that it allows direct measurement of response precision, which characterizes the magnitude of the response error, as opposed to the proportion of responses in each of the discrete options in a traditional two-choice task, which simply characterizes whether the response was correct or incorrect. This richer, continuous measurement is more informative about the nature of mental representations, particularly in terms of the variability of decisions made about these representations (Smith et al., 2020). </w:t>
+        <w:t xml:space="preserve">articipants are asked to reproduce the color or orientation of studied items by selecting corresponding points on a color wheel or response circle (Zhang &amp; Luck, 2008; van den Berg et al., 2014; Adam et al., 2017; Smith et al., 2020). In the present study, participants are shown words positioned continuously around the perimeter of a circle, and then later asked to reproduce the location of the cued word. The advantage of using such a task is that it allows direct measurement of response precision, which characterizes the magnitude of the response error, as opposed to the proportion of responses in each of the discrete options in a traditional two-choice task, which simply characterizes whether the response was correct or incorrect. This richer, continuous measurement is more informative about the nature of mental representations, particularly in terms of the variability of decisions made about these representations (Smith et al., 2020). </w:t>
       </w:r>
     </w:p>
     <w:p>
@@ -825,6 +825,7 @@
         <w:ind w:firstLine="720"/>
       </w:pPr>
       <w:r>
+        <w:lastRenderedPageBreak/>
         <w:t xml:space="preserve">Just as the source memory literature has been concerned with the question of retrieval thresholds, the VWM literature has historically grappled with whether storage capacity is determined by a </w:t>
       </w:r>
       <w:commentRangeStart w:id="37"/>
@@ -873,7 +874,6 @@
         </w:rPr>
       </w:pPr>
       <w:r>
-        <w:lastRenderedPageBreak/>
         <w:t xml:space="preserve">In both cases, the common question about the architecture of memory is if information is stored in discrete states. Zhang and Luck (2008) modelled distributions of response outcomes in a color recall task </w:t>
       </w:r>
       <w:del w:id="42" w:author="Adam Osth" w:date="2022-06-15T12:11:00Z">
@@ -925,7 +925,11 @@
         </w:r>
       </w:del>
       <w:r>
-        <w:t>found that other sources of variability were required to explain distributions of response outcomes in VWM tasks. Bays et al. (2009) proposed an extension of the model in which on some trials, the</w:t>
+        <w:t xml:space="preserve">found that other sources of variability were required to explain distributions of response outcomes in VWM tasks. Bays et al. (2009) </w:t>
+      </w:r>
+      <w:r>
+        <w:lastRenderedPageBreak/>
+        <w:t>proposed an extension of the model in which on some trials, the</w:t>
       </w:r>
       <w:r>
         <w:t xml:space="preserve"> </w:t>
@@ -965,11 +969,7 @@
         <w:t xml:space="preserve">Harlow and Donaldson (2013) introduced many of the same theoretical issues and experimental methodologies to long-term source memory with verbal stimuli. </w:t>
       </w:r>
       <w:r>
-        <w:t xml:space="preserve">They used a continuous-outcome task in which word stimuli were paired with locations on the circumference of a circle, which were defined as the “source”. At test, participants were cued with words and were required to remember the source location by moving a mouse to the corresponding point on </w:t>
-      </w:r>
-      <w:r>
-        <w:lastRenderedPageBreak/>
-        <w:t xml:space="preserve">the response circle. The authors found that a mixture model consisting of a wrapped Cauchy and a uniform component was preferred over a pure wrapped Cauchy model, which was interpreted as evidence for a </w:t>
+        <w:t xml:space="preserve">They used a continuous-outcome task in which word stimuli were paired with locations on the circumference of a circle, which were defined as the “source”. At test, participants were cued with words and were required to remember the source location by moving a mouse to the corresponding point on the response circle. The authors found that a mixture model consisting of a wrapped Cauchy and a uniform component was preferred over a pure wrapped Cauchy model, which was interpreted as evidence for a </w:t>
       </w:r>
       <w:proofErr w:type="spellStart"/>
       <w:r>
@@ -1011,7 +1011,11 @@
           <w:t>.</w:t>
         </w:r>
         <w:r>
-          <w:t xml:space="preserve"> In the present study, we also condition source judgements on recognized items</w:t>
+          <w:t xml:space="preserve"> In the </w:t>
+        </w:r>
+        <w:r>
+          <w:lastRenderedPageBreak/>
+          <w:t>present study, we also condition source judgements on recognized items</w:t>
         </w:r>
         <w:r>
           <w:t xml:space="preserve"> to distinguish between errors due to failures in item recognition and retrieval</w:t>
@@ -1177,7 +1181,6 @@
         <w:ind w:firstLine="720"/>
       </w:pPr>
       <w:r>
-        <w:lastRenderedPageBreak/>
         <w:t xml:space="preserve"> </w:t>
       </w:r>
       <w:commentRangeEnd w:id="54"/>
@@ -1263,7 +1266,11 @@
         </w:r>
       </w:ins>
       <w:r>
-        <w:t xml:space="preserve">To account for the contribution of decision processes to response variability, Zhou et al. (2021) applied the circular diffusion model (Smith, 2016) to a source memory task using Harlow and Donaldson’s (2013) paradigm. Unlike empirical characterizations of response error, like the one provided by the wrapped Cauchy model, the predicted distribution of response errors in the circular diffusion model is derived from an evidence accumulation model of the retrieval process. </w:t>
+        <w:t xml:space="preserve">To </w:t>
+      </w:r>
+      <w:r>
+        <w:lastRenderedPageBreak/>
+        <w:t xml:space="preserve">account for the contribution of decision processes to response variability, Zhou et al. (2021) applied the circular diffusion model (Smith, 2016) to a source memory task using Harlow and Donaldson’s (2013) paradigm. Unlike empirical characterizations of response error, like the one provided by the wrapped Cauchy model, the predicted distribution of response errors in the circular diffusion model is derived from an evidence accumulation model of the retrieval process. </w:t>
       </w:r>
       <w:proofErr w:type="gramStart"/>
       <w:r>
@@ -1317,11 +1324,7 @@
       </w:r>
       <w:proofErr w:type="spellEnd"/>
       <w:r>
-        <w:t xml:space="preserve">, 2009) -- an accumulator model that is jointly </w:t>
-      </w:r>
-      <w:r>
-        <w:lastRenderedPageBreak/>
-        <w:t xml:space="preserve">constrained by confidence and RT -- demonstrated that similar </w:t>
+        <w:t xml:space="preserve">, 2009) -- an accumulator model that is jointly constrained by confidence and RT -- demonstrated that similar </w:t>
       </w:r>
       <w:proofErr w:type="spellStart"/>
       <w:r>
@@ -1340,7 +1343,11 @@
         <w:ind w:firstLine="720"/>
       </w:pPr>
       <w:r>
-        <w:t xml:space="preserve">The diffusion decision model is a particularly influential account of decision making, which successfully explains well-documented phenomena like the speed-accuracy trade-off, and slow and fast error patterns under different decision conditions (Ratcliff et al., 2016). The diffusion model describes decision-making as a noisy evidence accumulation process, the rate of which is defined as the </w:t>
+        <w:t xml:space="preserve">The diffusion decision model is a particularly influential account of decision making, which successfully explains well-documented phenomena like the speed-accuracy trade-off, and slow and fast error patterns under different decision conditions (Ratcliff et al., 2016). The </w:t>
+      </w:r>
+      <w:r>
+        <w:lastRenderedPageBreak/>
+        <w:t xml:space="preserve">diffusion model describes decision-making as a noisy evidence accumulation process, the rate of which is defined as the </w:t>
       </w:r>
       <w:r>
         <w:rPr>
@@ -1388,7 +1395,6 @@
         <w:t xml:space="preserve"> </w:t>
       </w:r>
       <w:r>
-        <w:lastRenderedPageBreak/>
         <w:t xml:space="preserve">that represents the identity of the encoded stimulus, and a length or </w:t>
       </w:r>
       <w:r>
@@ -1410,27 +1416,14 @@
       <w:r>
         <w:t xml:space="preserve">Figure </w:t>
       </w:r>
-      <w:r>
-        <w:fldChar w:fldCharType="begin"/>
-      </w:r>
-      <w:r>
-        <w:instrText xml:space="preserve"> SEQ Figure \* ARABIC </w:instrText>
-      </w:r>
-      <w:r>
-        <w:fldChar w:fldCharType="separate"/>
-      </w:r>
-      <w:r>
-        <w:rPr>
-          <w:noProof/>
-        </w:rPr>
-        <w:t>1</w:t>
-      </w:r>
-      <w:r>
-        <w:rPr>
-          <w:noProof/>
-        </w:rPr>
-        <w:fldChar w:fldCharType="end"/>
-      </w:r>
+      <w:fldSimple w:instr=" SEQ Figure \* ARABIC ">
+        <w:r>
+          <w:rPr>
+            <w:noProof/>
+          </w:rPr>
+          <w:t>1</w:t>
+        </w:r>
+      </w:fldSimple>
     </w:p>
     <w:p>
       <w:pPr>
@@ -1456,6 +1449,7 @@
         <w:rPr>
           <w:noProof/>
         </w:rPr>
+        <w:lastRenderedPageBreak/>
         <w:drawing>
           <wp:inline distT="0" distB="0" distL="0" distR="0" wp14:anchorId="0ECD8D64" wp14:editId="776C2497">
             <wp:extent cx="3657600" cy="2625529"/>
@@ -1773,7 +1767,6 @@
                   <w:rPr>
                     <w:rFonts w:ascii="Cambria Math" w:hAnsi="Cambria Math"/>
                   </w:rPr>
-                  <w:lastRenderedPageBreak/>
                   <m:t>κ=</m:t>
                 </m:r>
                 <m:f>
@@ -1881,6 +1874,7 @@
         <w:ind w:firstLine="720"/>
       </w:pPr>
       <w:r>
+        <w:lastRenderedPageBreak/>
         <w:t xml:space="preserve">Through across-trial variability decision-making, specifically drift variability in the circular diffusion model, a single continuous process can produce distributions of response error with heavy-tails through the decision-making process, without invoking mixture with a uniform component in the memory process (van den Berg et al., 2012; Smith, 2016). Across-trial variability in drift rate is the circular diffusion model’s counterpart of variable precision, as assumed in the successful model of visual working memory of van den Berg et al. (2014). In a previous study, Zhou et al. (2021) investigated whether this property of the diffusion decision model could account for the distribution of errors in source memory retrieval observed by Harlow and Donaldson (2013), without needing a threshold in the memory retrieval process. To do so, </w:t>
       </w:r>
       <w:r>
@@ -1914,19 +1908,19 @@
       </w:r>
       <w:proofErr w:type="spellEnd"/>
       <w:r>
-        <w:t xml:space="preserve"> model, when each model was penalized for the number of freely </w:t>
+        <w:t xml:space="preserve"> model, when each model was penalized for the number of freely estimated parameters, the </w:t>
+      </w:r>
+      <w:proofErr w:type="spellStart"/>
+      <w:r>
+        <w:t>thresholded</w:t>
+      </w:r>
+      <w:proofErr w:type="spellEnd"/>
+      <w:r>
+        <w:t xml:space="preserve"> model was preferred as the more parsimonious model. Our results showed that the heavy-tailed distribution of errors was not attributable to variability in decision-making (a decision phenomenon), but instead evidence of guessing on a proportion of </w:t>
       </w:r>
       <w:r>
         <w:lastRenderedPageBreak/>
-        <w:t xml:space="preserve">estimated parameters, the </w:t>
-      </w:r>
-      <w:proofErr w:type="spellStart"/>
-      <w:r>
-        <w:t>thresholded</w:t>
-      </w:r>
-      <w:proofErr w:type="spellEnd"/>
-      <w:r>
-        <w:t xml:space="preserve"> model was preferred as the more parsimonious model. Our results showed that the heavy-tailed distribution of errors was not attributable to variability in decision-making (a decision phenomenon), but instead evidence of guessing on a proportion of trials (a memory phenomenon), corroborating the initial conclusions of Harlow and Donaldson (2013) and the </w:t>
+        <w:t xml:space="preserve">trials (a memory phenomenon), corroborating the initial conclusions of Harlow and Donaldson (2013) and the </w:t>
       </w:r>
       <w:proofErr w:type="spellStart"/>
       <w:r>
@@ -2021,27 +2015,14 @@
       <w:r>
         <w:t xml:space="preserve">Figure </w:t>
       </w:r>
-      <w:r>
-        <w:fldChar w:fldCharType="begin"/>
-      </w:r>
-      <w:r>
-        <w:instrText xml:space="preserve"> SEQ Figure \* ARABIC </w:instrText>
-      </w:r>
-      <w:r>
-        <w:fldChar w:fldCharType="separate"/>
-      </w:r>
-      <w:r>
-        <w:rPr>
-          <w:noProof/>
-        </w:rPr>
-        <w:t>2</w:t>
-      </w:r>
-      <w:r>
-        <w:rPr>
-          <w:noProof/>
-        </w:rPr>
-        <w:fldChar w:fldCharType="end"/>
-      </w:r>
+      <w:fldSimple w:instr=" SEQ Figure \* ARABIC ">
+        <w:r>
+          <w:rPr>
+            <w:noProof/>
+          </w:rPr>
+          <w:t>2</w:t>
+        </w:r>
+      </w:fldSimple>
     </w:p>
     <w:p>
       <w:pPr>
@@ -2278,7 +2259,11 @@
         <w:t>,</w:t>
       </w:r>
       <w:r>
-        <w:t xml:space="preserve"> the association between the item and its source is implicit rather than explicit and requires participants to form the association at stimulus encoding. Consequently, it may lead to the difficulty in source retrieval being overestimated.  </w:t>
+        <w:t xml:space="preserve"> the association between the item and its source is implicit rather than explicit and requires </w:t>
+      </w:r>
+      <w:r>
+        <w:lastRenderedPageBreak/>
+        <w:t xml:space="preserve">participants to form the association at stimulus encoding. Consequently, it may lead to the difficulty in source retrieval being overestimated.  </w:t>
       </w:r>
     </w:p>
     <w:p>
@@ -2359,11 +2344,7 @@
         <w:t xml:space="preserve"> </w:t>
       </w:r>
       <w:r>
-        <w:t xml:space="preserve">The tendency for subjects to respond to nontarget features or items has been observed in a wide variety of </w:t>
-      </w:r>
-      <w:r>
-        <w:lastRenderedPageBreak/>
-        <w:t>cognitive tasks, and the related types of errors that arise are referred to by various terms including binding, transposition, intrusion, and swap errors</w:t>
+        <w:t>The tendency for subjects to respond to nontarget features or items has been observed in a wide variety of cognitive tasks, and the related types of errors that arise are referred to by various terms including binding, transposition, intrusion, and swap errors</w:t>
       </w:r>
       <w:r>
         <w:rPr>
@@ -2404,7 +2385,11 @@
         <w:t>temporal contiguity</w:t>
       </w:r>
       <w:r>
-        <w:t xml:space="preserve"> is that events that occur close in time become associated with each other (for an extensive review of contiguity effects in episodic memory, see Healey et al., 2018). One interesting way in which temporal contiguity has been studied is using free recall tasks, in which participants are asked to recall a list of items in any sequence they wish. Participants’ responses in free recall tasks are interesting because they are illustrative of how items are spontaneously organized in memory (Howard &amp; </w:t>
+        <w:t xml:space="preserve"> is that events that occur close in time become associated with each other (for an extensive review of contiguity effects in episodic memory, see Healey et al., 2018). One interesting way in which temporal contiguity has been studied is using </w:t>
+      </w:r>
+      <w:r>
+        <w:lastRenderedPageBreak/>
+        <w:t xml:space="preserve">free recall tasks, in which participants are asked to recall a list of items in any sequence they wish. Participants’ responses in free recall tasks are interesting because they are illustrative of how items are spontaneously organized in memory (Howard &amp; </w:t>
       </w:r>
       <w:proofErr w:type="spellStart"/>
       <w:r>
@@ -2541,11 +2526,7 @@
         <w:ind w:firstLine="720"/>
       </w:pPr>
       <w:r>
-        <w:t xml:space="preserve">These list-learning paradigms demonstrate that participants are sensitive to the temporal context in which items are studied and this has a strong influence on how these items are </w:t>
-      </w:r>
-      <w:r>
-        <w:lastRenderedPageBreak/>
-        <w:t xml:space="preserve">represented and retrieved from memory under a variety of different task demands. As such, precise characterization of source memory retrieval requires an account of the effect of temporal contiguity (and other forms of contiguity explored in the following subsections) on source retrieval. Recently in the source memory literature, Popov et al. (2021) investigated errors in </w:t>
+        <w:t xml:space="preserve">These list-learning paradigms demonstrate that participants are sensitive to the temporal context in which items are studied and this has a strong influence on how these items are represented and retrieved from memory under a variety of different task demands. As such, precise characterization of source memory retrieval requires an account of the effect of temporal contiguity (and other forms of contiguity explored in the following subsections) on source retrieval. Recently in the source memory literature, Popov et al. (2021) investigated errors in </w:t>
       </w:r>
       <w:del w:id="125" w:author="Adam Osth" w:date="2022-06-14T17:56:00Z">
         <w:r>
@@ -2578,7 +2559,11 @@
         <w:t xml:space="preserve"> as Popov et al. (2021) did</w:t>
       </w:r>
       <w:r>
-        <w:t xml:space="preserve">, we constrain the effect of temporal similarity our model to make more systematic predictions about the relationship between the two, specifically predicting that intrusion probability, like perceived similarity, decreases exponentially with increasing </w:t>
+        <w:t xml:space="preserve">, we constrain the </w:t>
+      </w:r>
+      <w:r>
+        <w:lastRenderedPageBreak/>
+        <w:t xml:space="preserve">effect of temporal similarity our model to make more systematic predictions about the relationship between the two, specifically predicting that intrusion probability, like perceived similarity, decreases exponentially with increasing </w:t>
       </w:r>
       <w:r>
         <w:t>temporal distance</w:t>
@@ -2698,7 +2683,6 @@
         <w:ind w:firstLine="720"/>
       </w:pPr>
       <w:r>
-        <w:lastRenderedPageBreak/>
         <w:t xml:space="preserve">In free recall, </w:t>
       </w:r>
       <w:r>
@@ -2754,6 +2738,7 @@
         <w:ind w:firstLine="720"/>
       </w:pPr>
       <w:r>
+        <w:lastRenderedPageBreak/>
         <w:t xml:space="preserve">Another feature that affects memory for words is their orthographic and/or phonological similarity (Conrad, 1963; </w:t>
       </w:r>
       <w:proofErr w:type="spellStart"/>
@@ -2812,7 +2797,6 @@
         <w:pStyle w:val="Heading2"/>
       </w:pPr>
       <w:r>
-        <w:lastRenderedPageBreak/>
         <w:t xml:space="preserve">Overview of </w:t>
       </w:r>
       <w:r>
@@ -2833,7 +2817,11 @@
       </w:r>
       <w:proofErr w:type="gramEnd"/>
       <w:r>
-        <w:t xml:space="preserve"> participants who each completed three experimental sessions, we found qualitative improvements in model fit by introducing successively more elaborated models of intrusions between items, ranging a pure guessing model with no intrusions to a model in which the intrusion probability was determined by a spatiotemporal and word feature similarity gradient. However, the quantitative evidence for the spatiotemporal gradient model was inconclusive, which may have been due to an insufficient number of observations reflecting intrusion responses to support the parameter penalty incurred by the more complex models. In Experiment 2, we address this issue by concentrating power at the level of individuals by using a small-</w:t>
+        <w:t xml:space="preserve"> participants who each completed three experimental sessions, we found qualitative improvements in model fit by introducing successively more elaborated models of intrusions between items, ranging a pure guessing model with no intrusions to a model in which the intrusion probability was determined by a spatiotemporal and word feature similarity gradient. However, the quantitative evidence for the spatiotemporal gradient model was inconclusive, which may have been due to an insufficient number of observations reflecting intrusion responses to support the parameter penalty incurred by the more complex models. In Experiment 2, we address this issue by concentrating power at </w:t>
+      </w:r>
+      <w:r>
+        <w:lastRenderedPageBreak/>
+        <w:t>the level of individuals by using a small-</w:t>
       </w:r>
       <w:r>
         <w:rPr>
@@ -2898,11 +2886,7 @@
         <w:commentReference w:id="132"/>
       </w:r>
       <w:r>
-        <w:t xml:space="preserve">. Additionally, two participants recruited via Prolific </w:t>
-      </w:r>
-      <w:r>
-        <w:lastRenderedPageBreak/>
-        <w:t>were excluded due to at-chance performance in the memory retrieval task, measured by applying the Rayleigh test which indicated no evidence for a departure from uniformity, interpretable as completely random responding. After exclusion, there were five undergraduate participants and 31 Prolific participants, for a total sample of 36 participants. For their participation in each session, undergraduate students were granted credit towards course requirements, and Prolific participants were paid 6.50 GBP/hour.</w:t>
+        <w:t>. Additionally, two participants recruited via Prolific were excluded due to at-chance performance in the memory retrieval task, measured by applying the Rayleigh test which indicated no evidence for a departure from uniformity, interpretable as completely random responding. After exclusion, there were five undergraduate participants and 31 Prolific participants, for a total sample of 36 participants. For their participation in each session, undergraduate students were granted credit towards course requirements, and Prolific participants were paid 6.50 GBP/hour.</w:t>
       </w:r>
       <w:bookmarkStart w:id="133" w:name="_18qzotez331d"/>
       <w:bookmarkEnd w:id="133"/>
@@ -2915,6 +2899,7 @@
         <w:pStyle w:val="Heading3"/>
       </w:pPr>
       <w:r>
+        <w:lastRenderedPageBreak/>
         <w:t>Stimuli and Apparatus</w:t>
       </w:r>
     </w:p>
@@ -3020,7 +3005,6 @@
       <w:bookmarkEnd w:id="134"/>
       <w:bookmarkEnd w:id="135"/>
       <w:r>
-        <w:lastRenderedPageBreak/>
         <w:t>Procedure</w:t>
       </w:r>
     </w:p>
@@ -3038,6 +3022,7 @@
         <w:ind w:firstLine="720"/>
       </w:pPr>
       <w:r>
+        <w:lastRenderedPageBreak/>
         <w:t xml:space="preserve">In the sequential study condition, participants were presented with a black marker positioned on a randomly generated angle on the outline of a circle at the start of each trial for 600 </w:t>
       </w:r>
       <w:proofErr w:type="spellStart"/>
@@ -3105,11 +3090,7 @@
       </w:r>
       <w:proofErr w:type="spellEnd"/>
       <w:r>
-        <w:t xml:space="preserve"> Instead of being positioning the word in the center of the screen, in the simultaneous encoding condition, the word was positioned at the same angle as the marker, offset by a longer radius. The location of the word relative to the marker was determined by the sector the angle was in, with the word being offset to one of eight points on the bounds of </w:t>
-      </w:r>
-      <w:r>
-        <w:lastRenderedPageBreak/>
-        <w:t xml:space="preserve">the text box, corresponding to the middle of each of the four sides, and the four corners (i.e. in the North sector, the anchor was the bottom middle of the text box, while in the Northeast sector the anchor was the bottom left of the text box). As with the sequential condition, a verification task followed each presentation, which was repeated until participants reproduced the location to within </w:t>
+        <w:t xml:space="preserve"> Instead of being positioning the word in the center of the screen, in the simultaneous encoding condition, the word was positioned at the same angle as the marker, offset by a longer radius. The location of the word relative to the marker was determined by the sector the angle was in, with the word being offset to one of eight points on the bounds of the text box, corresponding to the middle of each of the four sides, and the four corners (i.e. in the North sector, the anchor was the bottom middle of the text box, while in the Northeast sector the anchor was the bottom left of the text box). As with the sequential condition, a verification task followed each presentation, which was repeated until participants reproduced the location to within </w:t>
       </w:r>
       <w:r>
         <w:rPr>
@@ -3126,7 +3107,11 @@
         <w:ind w:firstLine="720"/>
       </w:pPr>
       <w:r>
-        <w:t xml:space="preserve">After studying each of the items for that block, participants were then instructed to complete a distractor task, which involved 30 seconds of arithmetic problems. These problems were presented as three single digit integers, which summed to a fourth number which would either be the correct sum, or a number that was one higher or lower than the actual sum. Participants would indicate if the sum was correct by pressing the keys 0 (false) or 1 (true).  </w:t>
+        <w:t xml:space="preserve">After studying each of the items for that block, participants were then instructed to complete a distractor task, which involved 30 seconds of arithmetic problems. These problems were presented as three single digit integers, which summed to a fourth number which would </w:t>
+      </w:r>
+      <w:r>
+        <w:lastRenderedPageBreak/>
+        <w:t xml:space="preserve">either be the correct sum, or a number that was one higher or lower than the actual sum. Participants would indicate if the sum was correct by pressing the keys 0 (false) or 1 (true).  </w:t>
       </w:r>
     </w:p>
     <w:p>
@@ -3167,27 +3152,14 @@
       <w:r>
         <w:t xml:space="preserve">Figure </w:t>
       </w:r>
-      <w:r>
-        <w:fldChar w:fldCharType="begin"/>
-      </w:r>
-      <w:r>
-        <w:instrText xml:space="preserve"> SEQ Figure \* ARABIC </w:instrText>
-      </w:r>
-      <w:r>
-        <w:fldChar w:fldCharType="separate"/>
-      </w:r>
-      <w:r>
-        <w:rPr>
-          <w:noProof/>
-        </w:rPr>
-        <w:t>3</w:t>
-      </w:r>
-      <w:r>
-        <w:rPr>
-          <w:noProof/>
-        </w:rPr>
-        <w:fldChar w:fldCharType="end"/>
-      </w:r>
+      <w:fldSimple w:instr=" SEQ Figure \* ARABIC ">
+        <w:r>
+          <w:rPr>
+            <w:noProof/>
+          </w:rPr>
+          <w:t>3</w:t>
+        </w:r>
+      </w:fldSimple>
     </w:p>
     <w:p>
       <w:pPr>
@@ -3221,7 +3193,6 @@
         <w:rPr>
           <w:noProof/>
         </w:rPr>
-        <w:lastRenderedPageBreak/>
         <w:drawing>
           <wp:inline distT="0" distB="0" distL="0" distR="0" wp14:anchorId="22EBC1E9" wp14:editId="497AD3D9">
             <wp:extent cx="5943600" cy="2270760"/>
@@ -3267,6 +3238,7 @@
         <w:ind w:firstLine="0"/>
       </w:pPr>
       <w:r>
+        <w:lastRenderedPageBreak/>
         <w:t>Results</w:t>
       </w:r>
     </w:p>
@@ -3343,7 +3315,6 @@
         <w:pStyle w:val="Heading3"/>
       </w:pPr>
       <w:r>
-        <w:lastRenderedPageBreak/>
         <w:t>Simultaneous and Sequential Presentation</w:t>
       </w:r>
     </w:p>
@@ -3379,27 +3350,14 @@
       <w:r>
         <w:t xml:space="preserve">Figure </w:t>
       </w:r>
-      <w:r>
-        <w:fldChar w:fldCharType="begin"/>
-      </w:r>
-      <w:r>
-        <w:instrText xml:space="preserve"> SEQ Figure \* ARABIC </w:instrText>
-      </w:r>
-      <w:r>
-        <w:fldChar w:fldCharType="separate"/>
-      </w:r>
-      <w:r>
-        <w:rPr>
-          <w:noProof/>
-        </w:rPr>
-        <w:t>4</w:t>
-      </w:r>
-      <w:r>
-        <w:rPr>
-          <w:noProof/>
-        </w:rPr>
-        <w:fldChar w:fldCharType="end"/>
-      </w:r>
+      <w:fldSimple w:instr=" SEQ Figure \* ARABIC ">
+        <w:r>
+          <w:rPr>
+            <w:noProof/>
+          </w:rPr>
+          <w:t>4</w:t>
+        </w:r>
+      </w:fldSimple>
       <w:r>
         <w:t xml:space="preserve"> </w:t>
       </w:r>
@@ -3421,6 +3379,7 @@
         <w:rPr>
           <w:noProof/>
         </w:rPr>
+        <w:lastRenderedPageBreak/>
         <w:drawing>
           <wp:inline distT="0" distB="0" distL="0" distR="0" wp14:anchorId="081DFB42" wp14:editId="013CDB23">
             <wp:extent cx="5942965" cy="2388235"/>
@@ -3536,7 +3495,6 @@
         <w:pStyle w:val="Heading3"/>
       </w:pPr>
       <w:r>
-        <w:lastRenderedPageBreak/>
         <w:t>Response Error Models</w:t>
       </w:r>
     </w:p>
@@ -3553,15 +3511,7 @@
       </w:moveTo>
       <w:moveToRangeEnd w:id="138"/>
       <w:r>
-        <w:t xml:space="preserve">Our modeling strategy was to start with a two-component mixture model </w:t>
-      </w:r>
-      <w:proofErr w:type="gramStart"/>
-      <w:r>
-        <w:t>similar to</w:t>
-      </w:r>
-      <w:proofErr w:type="gramEnd"/>
-      <w:r>
-        <w:t xml:space="preserve"> that of Zhang and Luck (2008), and then introduce successive elaborations of the intrusions model that represented different kinds of target-distractor similarity</w:t>
+        <w:t>Our modeling strategy was to start with a two-component mixture model similar to that of Zhang and Luck (2008), and then introduce successive elaborations of the intrusions model that represented different kinds of target-distractor similarity</w:t>
       </w:r>
       <w:ins w:id="141" w:author="Adam Osth" w:date="2022-06-15T10:59:00Z">
         <w:r>
@@ -3584,7 +3534,11 @@
       <w:moveToRangeStart w:id="144" w:author="Adam Osth" w:date="2022-06-15T11:00:00Z" w:name="move106183240"/>
       <w:moveTo w:id="145" w:author="Adam Osth" w:date="2022-06-15T11:00:00Z">
         <w:r>
-          <w:t>we build upon the Popov et al. (2021) finding of a temporal effect and introduce additional components in sequence, firstly extending the contextual similarity between items to include space as well as time, and then also introducing features of the words in terms of their semantic and orthographic similarity to each other, evaluating the improvement in model fit with each addition.</w:t>
+          <w:t xml:space="preserve">we build upon the Popov et al. (2021) finding of a temporal effect and introduce additional components in sequence, firstly extending the contextual similarity between items to include space as well as </w:t>
+        </w:r>
+        <w:r>
+          <w:lastRenderedPageBreak/>
+          <w:t>time, and then also introducing features of the words in terms of their semantic and orthographic similarity to each other, evaluating the improvement in model fit with each addition.</w:t>
         </w:r>
       </w:moveTo>
       <w:moveToRangeEnd w:id="144"/>
@@ -3678,6 +3632,7 @@
       <w:pPr>
         <w:pStyle w:val="Heading3"/>
       </w:pPr>
+      <w:bookmarkStart w:id="154" w:name="_Hlk107324599"/>
       <w:r>
         <w:t>Model 1: Pure Gues</w:t>
       </w:r>
@@ -3722,10 +3677,13 @@
             <m:oMathPara>
               <m:oMath>
                 <m:r>
+                  <m:rPr>
+                    <m:sty m:val="p"/>
+                  </m:rPr>
                   <w:rPr>
                     <w:rFonts w:ascii="Cambria Math" w:hAnsi="Cambria Math"/>
                   </w:rPr>
-                  <m:t>f</m:t>
+                  <m:t>ϕ</m:t>
                 </m:r>
                 <m:d>
                   <m:dPr>
@@ -4055,6 +4013,9 @@
           </m:dPr>
           <m:e>
             <m:r>
+              <m:rPr>
+                <m:sty m:val="p"/>
+              </m:rPr>
               <w:rPr>
                 <w:rFonts w:ascii="Cambria Math" w:hAnsi="Cambria Math"/>
               </w:rPr>
@@ -4070,7 +4031,13 @@
         <w:t xml:space="preserve"> </w:t>
       </w:r>
       <w:r>
-        <w:t>which is expressed in the second equality to show that the exponential term in the numerator is normalized by the integral of the exponential term across the domain [0, 2π], the perimeter of the circle (Smith, 2016). Note that κ in this model is freely estimated, while in the circular diffusion models to follow, κ is determined by the quality of evidence and decision threshold as given in (1).</w:t>
+        <w:t xml:space="preserve">which is expressed in the second equality to show that the exponential term in the numerator is normalized by the integral of the exponential term across the domain [0, 2π], the perimeter of the circle (Smith, 2016). Note that κ in this model is freely estimated, while in the circular diffusion models to follow, κ is determined by the quality of evidence and decision threshold as given in </w:t>
+      </w:r>
+      <w:r>
+        <w:t>Equation 1</w:t>
+      </w:r>
+      <w:r>
+        <w:t>.</w:t>
       </w:r>
       <w:r>
         <w:t xml:space="preserve"> </w:t>
@@ -4343,6 +4310,9 @@
       </w:r>
       <m:oMath>
         <m:r>
+          <m:rPr>
+            <m:sty m:val="p"/>
+          </m:rPr>
           <w:rPr>
             <w:rFonts w:ascii="Cambria Math" w:hAnsi="Cambria Math"/>
           </w:rPr>
@@ -4360,6 +4330,9 @@
       </w:r>
       <m:oMath>
         <m:r>
+          <m:rPr>
+            <m:sty m:val="p"/>
+          </m:rPr>
           <w:rPr>
             <w:rFonts w:ascii="Cambria Math" w:hAnsi="Cambria Math"/>
           </w:rPr>
@@ -4372,15 +4345,18 @@
       <m:oMath>
         <m:acc>
           <m:accPr>
-            <m:chr m:val="^"/>
             <m:ctrlPr>
               <w:rPr>
                 <w:rFonts w:ascii="Cambria Math" w:hAnsi="Cambria Math"/>
+                <w:i/>
               </w:rPr>
             </m:ctrlPr>
           </m:accPr>
           <m:e>
             <m:r>
+              <m:rPr>
+                <m:sty m:val="p"/>
+              </m:rPr>
               <w:rPr>
                 <w:rFonts w:ascii="Cambria Math" w:hAnsi="Cambria Math"/>
               </w:rPr>
@@ -4390,7 +4366,10 @@
         </m:acc>
       </m:oMath>
       <w:r>
-        <w:t xml:space="preserve"> is the reported angle, and </w:t>
+        <w:t xml:space="preserve"> </w:t>
+      </w:r>
+      <w:r>
+        <w:t xml:space="preserve">is the reported angle, and </w:t>
       </w:r>
       <m:oMath>
         <m:sSub>
@@ -4398,11 +4377,15 @@
             <m:ctrlPr>
               <w:rPr>
                 <w:rFonts w:ascii="Cambria Math" w:hAnsi="Cambria Math"/>
+                <w:iCs/>
               </w:rPr>
             </m:ctrlPr>
           </m:sSubPr>
           <m:e>
             <m:r>
+              <m:rPr>
+                <m:sty m:val="p"/>
+              </m:rPr>
               <w:rPr>
                 <w:rFonts w:ascii="Cambria Math" w:hAnsi="Cambria Math"/>
               </w:rPr>
@@ -4411,6 +4394,9 @@
           </m:e>
           <m:sub>
             <m:r>
+              <m:rPr>
+                <m:sty m:val="p"/>
+              </m:rPr>
               <w:rPr>
                 <w:rFonts w:ascii="Cambria Math" w:hAnsi="Cambria Math"/>
               </w:rPr>
@@ -4424,6 +4410,9 @@
       </w:r>
       <m:oMath>
         <m:r>
+          <m:rPr>
+            <m:sty m:val="p"/>
+          </m:rPr>
           <w:rPr>
             <w:rFonts w:ascii="Cambria Math" w:hAnsi="Cambria Math"/>
           </w:rPr>
@@ -4467,7 +4456,7 @@
         <w:t xml:space="preserve"> items without invoking guessing, </w:t>
       </w:r>
       <w:r>
-        <w:t>m</w:t>
+        <w:t>M</w:t>
       </w:r>
       <w:r>
         <w:t>odel 2 substitutes the guessing component in the mixture model with an intrusion component:</w:t>
@@ -4849,6 +4838,9 @@
       </w:r>
       <m:oMath>
         <m:r>
+          <m:rPr>
+            <m:sty m:val="p"/>
+          </m:rPr>
           <w:rPr>
             <w:rFonts w:ascii="Cambria Math" w:hAnsi="Cambria Math"/>
           </w:rPr>
@@ -4887,6 +4879,9 @@
           </m:sSubPr>
           <m:e>
             <m:r>
+              <m:rPr>
+                <m:sty m:val="p"/>
+              </m:rPr>
               <w:rPr>
                 <w:rFonts w:ascii="Cambria Math" w:hAnsi="Cambria Math"/>
               </w:rPr>
@@ -4903,6 +4898,19 @@
           </m:sub>
         </m:sSub>
       </m:oMath>
+      <w:r>
+        <w:t xml:space="preserve">, where </w:t>
+      </w:r>
+      <w:r>
+        <w:rPr>
+          <w:i/>
+          <w:iCs/>
+        </w:rPr>
+        <w:t>m</w:t>
+      </w:r>
+      <w:r>
+        <w:t>+1 is the length of the list</w:t>
+      </w:r>
       <w:r>
         <w:rPr>
           <w:sz w:val="22"/>
@@ -5374,7 +5382,13 @@
     <w:p>
       <w:r>
         <w:tab/>
-        <w:t xml:space="preserve"> In contrast to subsequent models where the probability of a given </w:t>
+        <w:t xml:space="preserve"> In contrast to subsequent models</w:t>
+      </w:r>
+      <w:r>
+        <w:t xml:space="preserve"> in which</w:t>
+      </w:r>
+      <w:r>
+        <w:t xml:space="preserve"> the probability of a given </w:t>
       </w:r>
       <w:r>
         <w:t>nontarget</w:t>
@@ -5383,10 +5397,10 @@
         <w:t xml:space="preserve"> item intruding is dependent on its similarity to the target, intrusions in </w:t>
       </w:r>
       <w:r>
-        <w:t>m</w:t>
-      </w:r>
-      <w:r>
-        <w:t xml:space="preserve">odel 3 all occur with equal probability. We refer to this feature of the model as a flat intrusion gradient. </w:t>
+        <w:t>M</w:t>
+      </w:r>
+      <w:r>
+        <w:t xml:space="preserve">odel 3 occur with equal probability. We refer to this feature of the model as a flat intrusion gradient. </w:t>
       </w:r>
     </w:p>
     <w:p>
@@ -5409,13 +5423,13 @@
         <w:t xml:space="preserve">In contrast to </w:t>
       </w:r>
       <w:r>
-        <w:t>m</w:t>
+        <w:t>M</w:t>
       </w:r>
       <w:r>
         <w:t xml:space="preserve">odels 2 and 3 in which each intrusion is equally weighted (that is, the likelihood of each intruding item is simply divided by the number of possible intrusions), in </w:t>
       </w:r>
       <w:r>
-        <w:t>m</w:t>
+        <w:t>M</w:t>
       </w:r>
       <w:r>
         <w:t xml:space="preserve">odel 4 the probability of each </w:t>
@@ -5424,14 +5438,55 @@
         <w:t>nontarget</w:t>
       </w:r>
       <w:r>
-        <w:t xml:space="preserve"> item intruding is determined by its temporal similarity to the target represented by </w:t>
+        <w:t xml:space="preserve"> item intruding is determined by its temporal similarity to the target</w:t>
+      </w:r>
+      <w:r>
+        <w:t>, denoted</w:t>
+      </w:r>
+      <w:r>
+        <w:t xml:space="preserve"> </w:t>
       </w:r>
       <w:r>
         <w:rPr>
           <w:i/>
           <w:iCs/>
         </w:rPr>
-        <w:t>t:</w:t>
+        <w:t>t</w:t>
+      </w:r>
+      <w:r>
+        <w:t xml:space="preserve">, as a function of lag, </w:t>
+      </w:r>
+      <w:r>
+        <w:rPr>
+          <w:i/>
+          <w:iCs/>
+        </w:rPr>
+        <w:t>l</w:t>
+      </w:r>
+      <w:r>
+        <w:t xml:space="preserve">, </w:t>
+      </w:r>
+      <w:r>
+        <w:t xml:space="preserve">which </w:t>
+      </w:r>
+      <w:r>
+        <w:t>is the</w:t>
+      </w:r>
+      <w:r>
+        <w:t xml:space="preserve"> number of </w:t>
+      </w:r>
+      <w:r>
+        <w:t xml:space="preserve">positions in the list </w:t>
+      </w:r>
+      <w:r>
+        <w:t>separating the target and nontarget items</w:t>
+      </w:r>
+      <w:r>
+        <w:rPr>
+          <w:i/>
+          <w:iCs/>
+        </w:rPr>
+        <w:t>:</w:t>
       </w:r>
     </w:p>
     <w:tbl>
@@ -5721,38 +5776,13 @@
         <w:t xml:space="preserve">. </w:t>
       </w:r>
       <w:r>
-        <w:t>Temporal d</w:t>
-      </w:r>
-      <w:r>
-        <w:t>istance is expressed in terms of lag (</w:t>
-      </w:r>
-      <w:r>
-        <w:rPr>
-          <w:i/>
-          <w:iCs/>
-        </w:rPr>
-        <w:t>l</w:t>
-      </w:r>
-      <w:r>
-        <w:t>)</w:t>
-      </w:r>
-      <w:r>
-        <w:t xml:space="preserve">, </w:t>
-      </w:r>
-      <w:r>
-        <w:t xml:space="preserve">which is defined as </w:t>
-      </w:r>
-      <w:r>
-        <w:t>number of positions in the study list separating the target and nontarget items.</w:t>
-      </w:r>
-      <w:r>
-        <w:t xml:space="preserve"> </w:t>
-      </w:r>
-      <w:r>
         <w:t xml:space="preserve">To allow for asymmetry in terms of temporal similarity for backwards and forwards lags, </w:t>
       </w:r>
       <m:oMath>
         <m:r>
+          <m:rPr>
+            <m:sty m:val="p"/>
+          </m:rPr>
           <w:rPr>
             <w:rFonts w:ascii="Cambria Math" w:hAnsi="Cambria Math"/>
           </w:rPr>
@@ -5770,21 +5800,29 @@
       </w:r>
       <m:oMath>
         <m:r>
+          <m:rPr>
+            <m:sty m:val="p"/>
+          </m:rPr>
           <w:rPr>
             <w:rFonts w:ascii="Cambria Math" w:hAnsi="Cambria Math"/>
           </w:rPr>
-          <m:t>τ&gt;0.5</m:t>
+          <m:t>τ</m:t>
+        </m:r>
+        <m:r>
+          <w:rPr>
+            <w:rFonts w:ascii="Cambria Math" w:hAnsi="Cambria Math"/>
+          </w:rPr>
+          <m:t>&gt;0.5</m:t>
         </m:r>
       </m:oMath>
       <w:r>
-        <w:t xml:space="preserve">, items presented after the target have greater temporal similarity, and hence are weighted more in calculating the overall likelihood of intrusion, compared to items preceding the target. The rate </w:t>
-      </w:r>
-      <w:r>
-        <w:lastRenderedPageBreak/>
-        <w:t xml:space="preserve">of exponential decay, </w:t>
+        <w:t xml:space="preserve">, items presented after the target have greater temporal similarity, and hence are weighted more in calculating the overall likelihood of intrusion, compared to items preceding the target. The rate of exponential decay, </w:t>
       </w:r>
       <m:oMath>
         <m:r>
+          <m:rPr>
+            <m:sty m:val="p"/>
+          </m:rPr>
           <w:rPr>
             <w:rFonts w:ascii="Cambria Math" w:hAnsi="Cambria Math"/>
           </w:rPr>
@@ -5798,7 +5836,11 @@
         <w:t>,</w:t>
       </w:r>
       <w:r>
-        <w:t xml:space="preserve"> is estimated separately for the forwards and backwards similarity slopes.</w:t>
+        <w:t xml:space="preserve"> is estimated separately </w:t>
+      </w:r>
+      <w:r>
+        <w:lastRenderedPageBreak/>
+        <w:t>for the forwards and backwards similarity slopes.</w:t>
       </w:r>
       <w:r>
         <w:t xml:space="preserve"> Figure 5 shows the effect of numerical variation in these parameters on model predictions.</w:t>
@@ -5812,27 +5854,14 @@
       <w:r>
         <w:t xml:space="preserve">Figure </w:t>
       </w:r>
-      <w:r>
-        <w:fldChar w:fldCharType="begin"/>
-      </w:r>
-      <w:r>
-        <w:instrText xml:space="preserve"> SEQ Figure \* ARABIC </w:instrText>
-      </w:r>
-      <w:r>
-        <w:fldChar w:fldCharType="separate"/>
-      </w:r>
-      <w:r>
-        <w:rPr>
-          <w:noProof/>
-        </w:rPr>
-        <w:t>5</w:t>
-      </w:r>
-      <w:r>
-        <w:rPr>
-          <w:noProof/>
-        </w:rPr>
-        <w:fldChar w:fldCharType="end"/>
-      </w:r>
+      <w:fldSimple w:instr=" SEQ Figure \* ARABIC ">
+        <w:r>
+          <w:rPr>
+            <w:noProof/>
+          </w:rPr>
+          <w:t>5</w:t>
+        </w:r>
+      </w:fldSimple>
     </w:p>
     <w:p>
       <w:pPr>
@@ -6042,12 +6071,15 @@
             <m:ctrlPr>
               <w:rPr>
                 <w:rFonts w:ascii="Cambria Math" w:hAnsi="Cambria Math"/>
-                <w:i/>
+                <w:iCs/>
               </w:rPr>
             </m:ctrlPr>
           </m:sSubPr>
           <m:e>
             <m:r>
+              <m:rPr>
+                <m:sty m:val="p"/>
+              </m:rPr>
               <w:rPr>
                 <w:rFonts w:ascii="Cambria Math" w:hAnsi="Cambria Math"/>
               </w:rPr>
@@ -6056,6 +6088,9 @@
           </m:e>
           <m:sub>
             <m:r>
+              <m:rPr>
+                <m:sty m:val="p"/>
+              </m:rPr>
               <w:rPr>
                 <w:rFonts w:ascii="Cambria Math" w:hAnsi="Cambria Math"/>
               </w:rPr>
@@ -6074,12 +6109,15 @@
             <m:ctrlPr>
               <w:rPr>
                 <w:rFonts w:ascii="Cambria Math" w:hAnsi="Cambria Math"/>
-                <w:i/>
+                <w:iCs/>
               </w:rPr>
             </m:ctrlPr>
           </m:sSubPr>
           <m:e>
             <m:r>
+              <m:rPr>
+                <m:sty m:val="p"/>
+              </m:rPr>
               <w:rPr>
                 <w:rFonts w:ascii="Cambria Math" w:hAnsi="Cambria Math"/>
               </w:rPr>
@@ -6088,6 +6126,9 @@
           </m:e>
           <m:sub>
             <m:r>
+              <m:rPr>
+                <m:sty m:val="p"/>
+              </m:rPr>
               <w:rPr>
                 <w:rFonts w:ascii="Cambria Math" w:hAnsi="Cambria Math"/>
               </w:rPr>
@@ -6110,10 +6151,19 @@
       </w:r>
       <m:oMath>
         <m:r>
+          <m:rPr>
+            <m:sty m:val="p"/>
+          </m:rPr>
           <w:rPr>
             <w:rFonts w:ascii="Cambria Math" w:hAnsi="Cambria Math"/>
           </w:rPr>
-          <m:t>τ=0.7</m:t>
+          <m:t>τ</m:t>
+        </m:r>
+        <m:r>
+          <w:rPr>
+            <w:rFonts w:ascii="Cambria Math" w:hAnsi="Cambria Math"/>
+          </w:rPr>
+          <m:t>=0.7</m:t>
         </m:r>
       </m:oMath>
       <w:r>
@@ -6128,12 +6178,15 @@
             <m:ctrlPr>
               <w:rPr>
                 <w:rFonts w:ascii="Cambria Math" w:hAnsi="Cambria Math"/>
-                <w:i/>
+                <w:iCs/>
               </w:rPr>
             </m:ctrlPr>
           </m:sSubPr>
           <m:e>
             <m:r>
+              <m:rPr>
+                <m:sty m:val="p"/>
+              </m:rPr>
               <w:rPr>
                 <w:rFonts w:ascii="Cambria Math" w:hAnsi="Cambria Math"/>
               </w:rPr>
@@ -6142,6 +6195,9 @@
           </m:e>
           <m:sub>
             <m:r>
+              <m:rPr>
+                <m:sty m:val="p"/>
+              </m:rPr>
               <w:rPr>
                 <w:rFonts w:ascii="Cambria Math" w:hAnsi="Cambria Math"/>
               </w:rPr>
@@ -6160,12 +6216,15 @@
             <m:ctrlPr>
               <w:rPr>
                 <w:rFonts w:ascii="Cambria Math" w:hAnsi="Cambria Math"/>
-                <w:i/>
+                <w:iCs/>
               </w:rPr>
             </m:ctrlPr>
           </m:sSubPr>
           <m:e>
             <m:r>
+              <m:rPr>
+                <m:sty m:val="p"/>
+              </m:rPr>
               <w:rPr>
                 <w:rFonts w:ascii="Cambria Math" w:hAnsi="Cambria Math"/>
               </w:rPr>
@@ -6174,6 +6233,9 @@
           </m:e>
           <m:sub>
             <m:r>
+              <m:rPr>
+                <m:sty m:val="p"/>
+              </m:rPr>
               <w:rPr>
                 <w:rFonts w:ascii="Cambria Math" w:hAnsi="Cambria Math"/>
               </w:rPr>
@@ -6214,10 +6276,19 @@
       </w:r>
       <m:oMath>
         <m:r>
+          <m:rPr>
+            <m:sty m:val="p"/>
+          </m:rPr>
           <w:rPr>
             <w:rFonts w:ascii="Cambria Math" w:hAnsi="Cambria Math"/>
           </w:rPr>
-          <m:t>τ=0.7</m:t>
+          <m:t>τ</m:t>
+        </m:r>
+        <m:r>
+          <w:rPr>
+            <w:rFonts w:ascii="Cambria Math" w:hAnsi="Cambria Math"/>
+          </w:rPr>
+          <m:t>=0.7</m:t>
         </m:r>
       </m:oMath>
       <w:r>
@@ -6232,12 +6303,15 @@
             <m:ctrlPr>
               <w:rPr>
                 <w:rFonts w:ascii="Cambria Math" w:hAnsi="Cambria Math"/>
-                <w:i/>
+                <w:iCs/>
               </w:rPr>
             </m:ctrlPr>
           </m:sSubPr>
           <m:e>
             <m:r>
+              <m:rPr>
+                <m:sty m:val="p"/>
+              </m:rPr>
               <w:rPr>
                 <w:rFonts w:ascii="Cambria Math" w:hAnsi="Cambria Math"/>
               </w:rPr>
@@ -6246,6 +6320,9 @@
           </m:e>
           <m:sub>
             <m:r>
+              <m:rPr>
+                <m:sty m:val="p"/>
+              </m:rPr>
               <w:rPr>
                 <w:rFonts w:ascii="Cambria Math" w:hAnsi="Cambria Math"/>
               </w:rPr>
@@ -6272,12 +6349,15 @@
             <m:ctrlPr>
               <w:rPr>
                 <w:rFonts w:ascii="Cambria Math" w:hAnsi="Cambria Math"/>
-                <w:i/>
+                <w:iCs/>
               </w:rPr>
             </m:ctrlPr>
           </m:sSubPr>
           <m:e>
             <m:r>
+              <m:rPr>
+                <m:sty m:val="p"/>
+              </m:rPr>
               <w:rPr>
                 <w:rFonts w:ascii="Cambria Math" w:hAnsi="Cambria Math"/>
               </w:rPr>
@@ -6286,6 +6366,9 @@
           </m:e>
           <m:sub>
             <m:r>
+              <m:rPr>
+                <m:sty m:val="p"/>
+              </m:rPr>
               <w:rPr>
                 <w:rFonts w:ascii="Cambria Math" w:hAnsi="Cambria Math"/>
               </w:rPr>
@@ -6306,50 +6389,147 @@
         </w:rPr>
         <w:t xml:space="preserve"> (dashed orange). </w:t>
       </w:r>
-      <w:commentRangeStart w:id="154"/>
       <w:r>
         <w:rPr>
           <w:rFonts w:eastAsia="Times New Roman"/>
         </w:rPr>
-        <w:t xml:space="preserve">Panel B shows the effect of these variations on simulated distributions of </w:t>
+        <w:t>Panel B shows the effect of these variations on</w:t>
+      </w:r>
+      <w:r>
+        <w:rPr>
+          <w:rFonts w:eastAsia="Times New Roman"/>
+        </w:rPr>
+        <w:t xml:space="preserve"> </w:t>
+      </w:r>
+      <w:r>
+        <w:rPr>
+          <w:rFonts w:eastAsia="Times New Roman"/>
+        </w:rPr>
+        <w:t xml:space="preserve">simulated </w:t>
+      </w:r>
+      <w:r>
+        <w:rPr>
+          <w:rFonts w:eastAsia="Times New Roman"/>
+        </w:rPr>
+        <w:t xml:space="preserve">distributions of </w:t>
+      </w:r>
+      <w:r>
+        <w:rPr>
+          <w:rFonts w:eastAsia="Times New Roman"/>
+        </w:rPr>
+        <w:t xml:space="preserve">responses </w:t>
+      </w:r>
+      <w:r>
+        <w:rPr>
+          <w:rFonts w:eastAsia="Times New Roman"/>
+        </w:rPr>
+        <w:t xml:space="preserve">as a function of the temporal distance between the target and </w:t>
+      </w:r>
+      <w:r>
+        <w:rPr>
+          <w:rFonts w:eastAsia="Times New Roman"/>
+        </w:rPr>
+        <w:t>nontarget items</w:t>
+      </w:r>
+      <w:r>
+        <w:rPr>
+          <w:rFonts w:eastAsia="Times New Roman"/>
+        </w:rPr>
+        <w:t xml:space="preserve">, </w:t>
+      </w:r>
+      <w:r>
+        <w:rPr>
+          <w:rFonts w:eastAsia="Times New Roman"/>
+        </w:rPr>
+        <w:t>centered</w:t>
+      </w:r>
+      <w:r>
+        <w:rPr>
+          <w:rFonts w:eastAsia="Times New Roman"/>
+        </w:rPr>
+        <w:t xml:space="preserve"> on the </w:t>
+      </w:r>
+      <w:r>
+        <w:rPr>
+          <w:rFonts w:eastAsia="Times New Roman"/>
+        </w:rPr>
+        <w:t>nontarget angles</w:t>
       </w:r>
       <w:r>
         <w:rPr>
           <w:rFonts w:eastAsia="Times New Roman"/>
           <w:color w:val="000000"/>
         </w:rPr>
-        <w:t>distances between response angles and nontarget angles</w:t>
+        <w:t xml:space="preserve">. </w:t>
       </w:r>
       <w:r>
         <w:rPr>
           <w:rFonts w:eastAsia="Times New Roman"/>
           <w:color w:val="000000"/>
         </w:rPr>
-        <w:t>. Each subpanel is</w:t>
+        <w:t>G</w:t>
       </w:r>
       <w:r>
         <w:rPr>
           <w:rFonts w:eastAsia="Times New Roman"/>
           <w:color w:val="000000"/>
         </w:rPr>
-        <w:t xml:space="preserve"> conditioned on the lag of nontarget angles, such that greater central tendency is interpretable as a greater contribution of intrusions from each lag.</w:t>
-      </w:r>
-      <w:commentRangeEnd w:id="154"/>
-      <w:r>
-        <w:rPr>
-          <w:rStyle w:val="CommentReference"/>
-        </w:rPr>
-        <w:commentReference w:id="154"/>
+        <w:t>reater central tendency</w:t>
       </w:r>
       <w:r>
         <w:rPr>
           <w:rFonts w:eastAsia="Times New Roman"/>
           <w:color w:val="000000"/>
         </w:rPr>
-        <w:t xml:space="preserve"> Note that as </w:t>
+        <w:t xml:space="preserve"> in each subplot</w:t>
+      </w:r>
+      <w:r>
+        <w:rPr>
+          <w:rFonts w:eastAsia="Times New Roman"/>
+          <w:color w:val="000000"/>
+        </w:rPr>
+        <w:t xml:space="preserve"> is interpretable as a greater contribution of intrusions from </w:t>
+      </w:r>
+      <w:r>
+        <w:rPr>
+          <w:rFonts w:eastAsia="Times New Roman"/>
+          <w:color w:val="000000"/>
+        </w:rPr>
+        <w:t>the corresponding</w:t>
+      </w:r>
+      <w:r>
+        <w:rPr>
+          <w:rFonts w:eastAsia="Times New Roman"/>
+          <w:color w:val="000000"/>
+        </w:rPr>
+        <w:t xml:space="preserve"> lag</w:t>
+      </w:r>
+      <w:r>
+        <w:rPr>
+          <w:rFonts w:eastAsia="Times New Roman"/>
+          <w:color w:val="000000"/>
+        </w:rPr>
+        <w:t xml:space="preserve">. </w:t>
+      </w:r>
+      <w:r>
+        <w:rPr>
+          <w:rFonts w:eastAsia="Times New Roman"/>
+          <w:color w:val="000000"/>
+        </w:rPr>
+        <w:t xml:space="preserve">Note that </w:t>
+      </w:r>
+      <w:r>
+        <w:rPr>
+          <w:rFonts w:eastAsia="Times New Roman"/>
+          <w:color w:val="000000"/>
+        </w:rPr>
+        <w:t xml:space="preserve">as </w:t>
       </w:r>
       <m:oMath>
         <m:r>
+          <m:rPr>
+            <m:sty m:val="p"/>
+          </m:rPr>
           <w:rPr>
             <w:rFonts w:ascii="Cambria Math" w:hAnsi="Cambria Math"/>
           </w:rPr>
@@ -6360,12 +6540,18 @@
         <w:rPr>
           <w:rFonts w:eastAsia="Times New Roman"/>
         </w:rPr>
-        <w:t xml:space="preserve"> increases</w:t>
+        <w:t xml:space="preserve"> </w:t>
       </w:r>
       <w:r>
         <w:rPr>
           <w:rFonts w:eastAsia="Times New Roman"/>
         </w:rPr>
+        <w:t>increases</w:t>
+      </w:r>
+      <w:r>
+        <w:rPr>
+          <w:rFonts w:eastAsia="Times New Roman"/>
+        </w:rPr>
         <w:t>,</w:t>
       </w:r>
       <w:r>
@@ -6378,7 +6564,19 @@
         <w:rPr>
           <w:rFonts w:eastAsia="Times New Roman"/>
         </w:rPr>
-        <w:t>at a faster rate.</w:t>
+        <w:t>at a faster rate</w:t>
+      </w:r>
+      <w:r>
+        <w:rPr>
+          <w:rFonts w:eastAsia="Times New Roman"/>
+        </w:rPr>
+        <w:t>, reflecting fewer intrusions as temporal similarity decays</w:t>
+      </w:r>
+      <w:r>
+        <w:rPr>
+          <w:rFonts w:eastAsia="Times New Roman"/>
+        </w:rPr>
+        <w:t>.</w:t>
       </w:r>
     </w:p>
     <w:p>
@@ -6898,20 +7096,22 @@
         <w:t xml:space="preserve">, is subscripted to reflect the fact that each item in the study list has a unique similarity value which varies depending on its proximity to the target item. Because the possible lags are different for each position in the study list, the summed probability of intrusions also varies across trials. We assume that these changes in intrusion probability are reflected only in the probability of a target response, and not the probability of guessing </w:t>
       </w:r>
       <w:r>
-        <w:rPr>
-          <w:i/>
-          <w:iCs/>
-        </w:rPr>
-        <w:t>β</w:t>
-      </w:r>
-      <w:r>
-        <w:t xml:space="preserve"> which is constant across study positions</w:t>
+        <w:t xml:space="preserve">β </w:t>
+      </w:r>
+      <w:r>
+        <w:t>which is constant across study positions</w:t>
       </w:r>
       <w:r>
         <w:t>.</w:t>
       </w:r>
       <w:r>
-        <w:t xml:space="preserve"> We also implemented alternative models where 1) the probability of memory responses was constant (and guesses were sensitive to summed intrusion probability), and 2) both guesses and memory changed across trials depending on an additional arbitrary mixture parameter, neither of which improved the fit of the model. We consider the plausibility of these assumptions in the discussion section.</w:t>
+        <w:t xml:space="preserve"> We also implemented alternative models where the probability of memory responses was constant (and guesses were sensitive to summed intrusion probability), and</w:t>
+      </w:r>
+      <w:r>
+        <w:t xml:space="preserve"> where </w:t>
+      </w:r>
+      <w:r>
+        <w:t>both guesses and memory changed across trials depending on an additional arbitrary mixture parameter, neither of which improved the fit of the model. We consider the plausibility of these assumptions in the discussion section.</w:t>
       </w:r>
     </w:p>
     <w:p>
@@ -6928,7 +7128,7 @@
         <w:t xml:space="preserve">Using the same basic structure as the previous models, in </w:t>
       </w:r>
       <w:r>
-        <w:t>m</w:t>
+        <w:t>M</w:t>
       </w:r>
       <w:r>
         <w:t>odel 5 intrusion likelihood is a weighted product of temporal and spatial (or locational) similarity:</w:t>
@@ -7530,7 +7730,13 @@
         <w:t xml:space="preserve">t </w:t>
       </w:r>
       <w:r>
-        <w:t xml:space="preserve">as defined in (6), and the spatial/locational similarity between the target and intruding angles </w:t>
+        <w:t xml:space="preserve">as defined in </w:t>
+      </w:r>
+      <w:r>
+        <w:t>Equation 6</w:t>
+      </w:r>
+      <w:r>
+        <w:t xml:space="preserve">, and the spatial/locational similarity between the target and intruding angles </w:t>
       </w:r>
       <w:r>
         <w:rPr>
@@ -7726,6 +7932,9 @@
       </w:r>
       <m:oMath>
         <m:r>
+          <m:rPr>
+            <m:sty m:val="p"/>
+          </m:rPr>
           <w:rPr>
             <w:rFonts w:ascii="Cambria Math" w:hAnsi="Cambria Math"/>
           </w:rPr>
@@ -7737,6 +7946,9 @@
       </w:r>
       <m:oMath>
         <m:r>
+          <m:rPr>
+            <m:sty m:val="p"/>
+          </m:rPr>
           <w:rPr>
             <w:rFonts w:ascii="Cambria Math" w:hAnsi="Cambria Math"/>
           </w:rPr>
@@ -7768,6 +7980,9 @@
       </w:r>
       <m:oMath>
         <m:r>
+          <m:rPr>
+            <m:sty m:val="p"/>
+          </m:rPr>
           <w:rPr>
             <w:rFonts w:ascii="Cambria Math" w:hAnsi="Cambria Math"/>
           </w:rPr>
@@ -7799,6 +8014,9 @@
       </w:r>
       <m:oMath>
         <m:r>
+          <m:rPr>
+            <m:sty m:val="p"/>
+          </m:rPr>
           <w:rPr>
             <w:rFonts w:ascii="Cambria Math" w:hAnsi="Cambria Math"/>
           </w:rPr>
@@ -7832,6 +8050,9 @@
       </w:r>
       <m:oMath>
         <m:r>
+          <m:rPr>
+            <m:sty m:val="p"/>
+          </m:rPr>
           <w:rPr>
             <w:rFonts w:ascii="Cambria Math" w:hAnsi="Cambria Math"/>
           </w:rPr>
@@ -7877,7 +8098,13 @@
       </w:r>
       <w:proofErr w:type="spellEnd"/>
       <w:r>
-        <w:t xml:space="preserve"> distance of the two four-letter strings, and then weighted against the spatiotemporal similarity of the presentation context given in (9). </w:t>
+        <w:t xml:space="preserve"> distance of the two four-letter strings, and then weighted against the spatiotemporal similarity of the presentation context given in </w:t>
+      </w:r>
+      <w:r>
+        <w:t>Equation 9</w:t>
+      </w:r>
+      <w:r>
+        <w:t xml:space="preserve">. </w:t>
       </w:r>
       <w:proofErr w:type="spellStart"/>
       <w:r>
@@ -8170,11 +8397,6 @@
       </w:r>
     </w:p>
     <w:p>
-      <w:pPr>
-        <w:rPr>
-          <w:ins w:id="155" w:author="Adam Osth" w:date="2022-06-15T11:05:00Z"/>
-        </w:rPr>
-      </w:pPr>
       <w:r>
         <w:tab/>
         <w:t xml:space="preserve">The semantic model substitutes orthographic similarity in </w:t>
@@ -8218,111 +8440,59 @@
       <w:r>
         <w:t xml:space="preserve">. Word2vec </w:t>
       </w:r>
-      <w:del w:id="156" w:author="Adam Osth" w:date="2022-06-15T11:04:00Z">
-        <w:r>
-          <w:delText xml:space="preserve">belongs to a class of models which predict relationships between words, </w:delText>
-        </w:r>
-      </w:del>
-      <w:ins w:id="157" w:author="Adam Osth" w:date="2022-06-15T11:04:00Z">
-        <w:r>
-          <w:t>is an example of a semantic space mod</w:t>
-        </w:r>
-      </w:ins>
-      <w:ins w:id="158" w:author="Adam Osth" w:date="2022-06-15T11:05:00Z">
-        <w:r>
-          <w:t xml:space="preserve">el (see </w:t>
-        </w:r>
-      </w:ins>
-      <w:ins w:id="159" w:author="Adam Osth" w:date="2022-06-15T11:06:00Z">
-        <w:r>
-          <w:t>Willits, Dennis, &amp; Jones, 2015 for a review</w:t>
-        </w:r>
-      </w:ins>
-      <w:ins w:id="160" w:author="Adam Osth" w:date="2022-06-15T11:05:00Z">
-        <w:r>
-          <w:t>) which differs from traditional approaches due to its reliance on prediction during the course of training along with negative sampling (</w:t>
-        </w:r>
-      </w:ins>
-      <w:ins w:id="161" w:author="Adam Osth" w:date="2022-06-15T11:07:00Z">
-        <w:r>
-          <w:t>Johns, Mewhort, &amp; Jones, 2019)</w:t>
-        </w:r>
-      </w:ins>
-      <w:ins w:id="162" w:author="Adam Osth" w:date="2022-06-15T11:08:00Z">
-        <w:r>
-          <w:t xml:space="preserve"> and has been found to outperform models such as latent semantic analysis (LSA; </w:t>
-        </w:r>
-        <w:proofErr w:type="spellStart"/>
-        <w:r>
-          <w:t>Landauer</w:t>
-        </w:r>
-        <w:proofErr w:type="spellEnd"/>
-        <w:r>
-          <w:t xml:space="preserve"> &amp; </w:t>
-        </w:r>
-        <w:proofErr w:type="spellStart"/>
-        <w:r>
-          <w:t>Dumais</w:t>
-        </w:r>
-        <w:proofErr w:type="spellEnd"/>
-        <w:r>
-          <w:t>, 1997) in acc</w:t>
-        </w:r>
-        <w:r>
-          <w:t xml:space="preserve">ounting for lexical decision latencies </w:t>
-        </w:r>
-        <w:commentRangeStart w:id="163"/>
-        <w:r>
-          <w:t>(Mandera</w:t>
-        </w:r>
-      </w:ins>
-      <w:ins w:id="164" w:author="Adam Osth" w:date="2022-06-15T11:09:00Z">
-        <w:r>
-          <w:t xml:space="preserve">, </w:t>
-        </w:r>
-        <w:proofErr w:type="spellStart"/>
-        <w:r>
-          <w:t>Keuleers</w:t>
-        </w:r>
-        <w:proofErr w:type="spellEnd"/>
-        <w:r>
-          <w:t xml:space="preserve">, &amp; </w:t>
-        </w:r>
-        <w:proofErr w:type="spellStart"/>
-        <w:r>
-          <w:t>Brysbaert</w:t>
-        </w:r>
-        <w:proofErr w:type="spellEnd"/>
-        <w:r>
-          <w:t>, 2017).</w:t>
-        </w:r>
-        <w:commentRangeEnd w:id="163"/>
-        <w:r>
-          <w:rPr>
-            <w:rStyle w:val="CommentReference"/>
-          </w:rPr>
-          <w:commentReference w:id="163"/>
-        </w:r>
-      </w:ins>
+      <w:r>
+        <w:t xml:space="preserve">is an example of a semantic space model (see Willits </w:t>
+      </w:r>
+      <w:r>
+        <w:t xml:space="preserve">et al., </w:t>
+      </w:r>
+      <w:r>
+        <w:t xml:space="preserve">2015 for a review) which differs from traditional approaches due to its reliance on prediction </w:t>
+      </w:r>
+      <w:proofErr w:type="gramStart"/>
+      <w:r>
+        <w:t>during the course of</w:t>
+      </w:r>
+      <w:proofErr w:type="gramEnd"/>
+      <w:r>
+        <w:t xml:space="preserve"> training along with negative sampling (Johns</w:t>
+      </w:r>
+      <w:r>
+        <w:t xml:space="preserve"> et al.</w:t>
+      </w:r>
+      <w:r>
+        <w:t xml:space="preserve">, 2019) and has been found to outperform models such as latent semantic analysis (LSA; </w:t>
+      </w:r>
+      <w:proofErr w:type="spellStart"/>
+      <w:r>
+        <w:t>Landauer</w:t>
+      </w:r>
+      <w:proofErr w:type="spellEnd"/>
+      <w:r>
+        <w:t xml:space="preserve"> &amp; </w:t>
+      </w:r>
+      <w:proofErr w:type="spellStart"/>
+      <w:r>
+        <w:t>Dumais</w:t>
+      </w:r>
+      <w:proofErr w:type="spellEnd"/>
+      <w:r>
+        <w:t>, 1997) in acc</w:t>
+      </w:r>
+      <w:r>
+        <w:t>ounting for lexical decision latencies (Mandera</w:t>
+      </w:r>
+      <w:r>
+        <w:t xml:space="preserve"> et al.</w:t>
+      </w:r>
+      <w:r>
+        <w:t>, 2017).</w:t>
+      </w:r>
     </w:p>
     <w:p>
       <w:pPr>
         <w:ind w:firstLine="720"/>
-        <w:pPrChange w:id="165" w:author="Adam Osth" w:date="2022-06-15T11:09:00Z">
-          <w:pPr/>
-        </w:pPrChange>
       </w:pPr>
-      <w:del w:id="166" w:author="Adam Osth" w:date="2022-06-15T11:09:00Z">
-        <w:r>
-          <w:delText>and which have been found to outperform more traditional approaches that count co-occurrences between words in particular contexts such as Latent Semantic Analysis (LSA; Landauer &amp; Dumais, 1997; Mander</w:delText>
-        </w:r>
-        <w:r>
-          <w:delText>a et</w:delText>
-        </w:r>
-        <w:r>
-          <w:delText xml:space="preserve"> al., 2016). </w:delText>
-        </w:r>
-      </w:del>
       <w:r>
         <w:t xml:space="preserve">Semantic similarity in our model, </w:t>
       </w:r>
@@ -8648,7 +8818,6 @@
                   <w:rPr>
                     <w:rFonts w:ascii="Cambria Math" w:hAnsi="Cambria Math"/>
                   </w:rPr>
-                  <w:lastRenderedPageBreak/>
                   <m:t xml:space="preserve">w= </m:t>
                 </m:r>
                 <m:sSup>
@@ -8887,9 +9056,11 @@
           <w:rFonts w:eastAsia="Times New Roman"/>
           <w:color w:val="000000"/>
         </w:rPr>
+        <w:lastRenderedPageBreak/>
         <w:t>We parameterized the four factors in a nested fashion to ease interpretation of each of the weights within the multiplicative combinations.</w:t>
       </w:r>
     </w:p>
+    <w:bookmarkEnd w:id="154"/>
     <w:p>
       <w:pPr>
         <w:pStyle w:val="Caption"/>
@@ -10897,7 +11068,6 @@
               <w:spacing w:line="360" w:lineRule="auto"/>
             </w:pPr>
             <w:r>
-              <w:lastRenderedPageBreak/>
               <w:t>8</w:t>
             </w:r>
             <w:r>
@@ -11070,6 +11240,7 @@
         <w:pStyle w:val="Heading3"/>
       </w:pPr>
       <w:r>
+        <w:lastRenderedPageBreak/>
         <w:t xml:space="preserve">Response Error Model Comparison </w:t>
       </w:r>
     </w:p>
@@ -11127,27 +11298,14 @@
       <w:r>
         <w:t xml:space="preserve">Figure </w:t>
       </w:r>
-      <w:r>
-        <w:fldChar w:fldCharType="begin"/>
-      </w:r>
-      <w:r>
-        <w:instrText xml:space="preserve"> SEQ Figure \* ARABIC </w:instrText>
-      </w:r>
-      <w:r>
-        <w:fldChar w:fldCharType="separate"/>
-      </w:r>
-      <w:r>
-        <w:rPr>
-          <w:noProof/>
-        </w:rPr>
-        <w:t>6</w:t>
-      </w:r>
-      <w:r>
-        <w:rPr>
-          <w:noProof/>
-        </w:rPr>
-        <w:fldChar w:fldCharType="end"/>
-      </w:r>
+      <w:fldSimple w:instr=" SEQ Figure \* ARABIC ">
+        <w:r>
+          <w:rPr>
+            <w:noProof/>
+          </w:rPr>
+          <w:t>6</w:t>
+        </w:r>
+      </w:fldSimple>
     </w:p>
     <w:p>
       <w:pPr>
@@ -11263,15 +11421,7 @@
           <w:rFonts w:eastAsia="Times New Roman"/>
           <w:color w:val="000000"/>
         </w:rPr>
-        <w:t xml:space="preserve">The error </w:t>
-      </w:r>
-      <w:r>
-        <w:rPr>
-          <w:rFonts w:eastAsia="Times New Roman"/>
-          <w:color w:val="000000"/>
-        </w:rPr>
-        <w:lastRenderedPageBreak/>
-        <w:t xml:space="preserve">predictions of the </w:t>
+        <w:t xml:space="preserve">The error predictions of the </w:t>
       </w:r>
       <w:r>
         <w:rPr>
@@ -11349,6 +11499,7 @@
           <w:rFonts w:eastAsia="Times New Roman"/>
           <w:color w:val="000000"/>
         </w:rPr>
+        <w:lastRenderedPageBreak/>
         <w:tab/>
       </w:r>
     </w:p>
@@ -11425,7 +11576,7 @@
         </w:rPr>
         <w:t xml:space="preserve"> </w:t>
       </w:r>
-      <w:ins w:id="167" w:author="Adam Osth" w:date="2022-06-15T11:15:00Z">
+      <w:ins w:id="155" w:author="Adam Osth" w:date="2022-06-15T11:15:00Z">
         <w:r>
           <w:rPr>
             <w:rFonts w:eastAsia="Times New Roman"/>
@@ -11434,7 +11585,7 @@
           <w:t>capture the</w:t>
         </w:r>
       </w:ins>
-      <w:del w:id="168" w:author="Adam Osth" w:date="2022-06-15T11:15:00Z">
+      <w:del w:id="156" w:author="Adam Osth" w:date="2022-06-15T11:15:00Z">
         <w:r>
           <w:rPr>
             <w:rFonts w:eastAsia="Times New Roman"/>
@@ -11740,7 +11891,7 @@
           <w:i/>
           <w:iCs/>
           <w:color w:val="000000"/>
-          <w:rPrChange w:id="169" w:author="Adam Osth" w:date="2022-06-15T11:11:00Z">
+          <w:rPrChange w:id="157" w:author="Adam Osth" w:date="2022-06-15T11:11:00Z">
             <w:rPr>
               <w:rFonts w:eastAsia="Times New Roman"/>
               <w:color w:val="000000"/>
@@ -11756,7 +11907,7 @@
         </w:rPr>
         <w:t xml:space="preserve">. </w:t>
       </w:r>
-      <w:commentRangeStart w:id="170"/>
+      <w:commentRangeStart w:id="158"/>
       <w:r>
         <w:rPr>
           <w:rFonts w:eastAsia="Times New Roman"/>
@@ -11822,12 +11973,12 @@
         </w:rPr>
         <w:t xml:space="preserve">0.60 in the latter). </w:t>
       </w:r>
-      <w:commentRangeEnd w:id="170"/>
+      <w:commentRangeEnd w:id="158"/>
       <w:r>
         <w:rPr>
           <w:rStyle w:val="CommentReference"/>
         </w:rPr>
-        <w:commentReference w:id="170"/>
+        <w:commentReference w:id="158"/>
       </w:r>
     </w:p>
     <w:p>
@@ -13695,7 +13846,6 @@
                 <w:rFonts w:eastAsia="Times New Roman"/>
                 <w:color w:val="000000"/>
               </w:rPr>
-              <w:lastRenderedPageBreak/>
               <w:t>6</w:t>
             </w:r>
           </w:p>
@@ -14627,6 +14777,7 @@
           <w:iCs/>
           <w:color w:val="000000"/>
         </w:rPr>
+        <w:lastRenderedPageBreak/>
         <w:t>Note</w:t>
       </w:r>
       <w:r>
@@ -14704,7 +14855,7 @@
       <w:r>
         <w:t xml:space="preserve">). </w:t>
       </w:r>
-      <w:commentRangeStart w:id="171"/>
+      <w:commentRangeStart w:id="159"/>
       <w:r>
         <w:t xml:space="preserve">Instead, the effect of different intrusion probability gradients can be </w:t>
       </w:r>
@@ -14726,12 +14877,12 @@
       <w:r>
         <w:t>.</w:t>
       </w:r>
-      <w:commentRangeEnd w:id="171"/>
+      <w:commentRangeEnd w:id="159"/>
       <w:r>
         <w:rPr>
           <w:rStyle w:val="CommentReference"/>
         </w:rPr>
-        <w:commentReference w:id="171"/>
+        <w:commentReference w:id="159"/>
       </w:r>
       <w:r>
         <w:t xml:space="preserve"> Central tendency</w:t>
@@ -14857,30 +15008,16 @@
         <w:keepNext/>
       </w:pPr>
       <w:r>
-        <w:lastRenderedPageBreak/>
         <w:t xml:space="preserve">Figure </w:t>
       </w:r>
-      <w:r>
-        <w:fldChar w:fldCharType="begin"/>
-      </w:r>
-      <w:r>
-        <w:instrText xml:space="preserve"> SEQ Figure \* ARABIC </w:instrText>
-      </w:r>
-      <w:r>
-        <w:fldChar w:fldCharType="separate"/>
-      </w:r>
-      <w:r>
-        <w:rPr>
-          <w:noProof/>
-        </w:rPr>
-        <w:t>7</w:t>
-      </w:r>
-      <w:r>
-        <w:rPr>
-          <w:noProof/>
-        </w:rPr>
-        <w:fldChar w:fldCharType="end"/>
-      </w:r>
+      <w:fldSimple w:instr=" SEQ Figure \* ARABIC ">
+        <w:r>
+          <w:rPr>
+            <w:noProof/>
+          </w:rPr>
+          <w:t>7</w:t>
+        </w:r>
+      </w:fldSimple>
     </w:p>
     <w:p>
       <w:pPr>
@@ -14920,11 +15057,12 @@
           <w:color w:val="000000"/>
         </w:rPr>
       </w:pPr>
-      <w:commentRangeStart w:id="172"/>
+      <w:commentRangeStart w:id="160"/>
       <w:r>
         <w:rPr>
           <w:noProof/>
         </w:rPr>
+        <w:lastRenderedPageBreak/>
         <w:drawing>
           <wp:inline distT="0" distB="0" distL="0" distR="0" wp14:anchorId="674A3F54" wp14:editId="07B25604">
             <wp:extent cx="6290101" cy="2353733"/>
@@ -14969,12 +15107,12 @@
           </wp:inline>
         </w:drawing>
       </w:r>
-      <w:commentRangeEnd w:id="172"/>
+      <w:commentRangeEnd w:id="160"/>
       <w:r>
         <w:rPr>
           <w:rStyle w:val="CommentReference"/>
         </w:rPr>
-        <w:commentReference w:id="172"/>
+        <w:commentReference w:id="160"/>
       </w:r>
       <w:r>
         <w:rPr>
@@ -15109,7 +15247,7 @@
       <w:r>
         <w:t xml:space="preserve"> model is that they naturally predict </w:t>
       </w:r>
-      <w:del w:id="173" w:author="Adam Osth" w:date="2022-06-15T11:20:00Z">
+      <w:del w:id="161" w:author="Adam Osth" w:date="2022-06-15T11:20:00Z">
         <w:r>
           <w:delText xml:space="preserve">a </w:delText>
         </w:r>
@@ -15117,7 +15255,7 @@
       <w:r>
         <w:t>serial position effect</w:t>
       </w:r>
-      <w:ins w:id="174" w:author="Adam Osth" w:date="2022-06-15T11:20:00Z">
+      <w:ins w:id="162" w:author="Adam Osth" w:date="2022-06-15T11:20:00Z">
         <w:r>
           <w:t>s</w:t>
         </w:r>
@@ -15131,17 +15269,17 @@
       <w:r>
         <w:t xml:space="preserve">). </w:t>
       </w:r>
-      <w:ins w:id="175" w:author="Adam Osth" w:date="2022-06-15T11:20:00Z">
+      <w:ins w:id="163" w:author="Adam Osth" w:date="2022-06-15T11:20:00Z">
         <w:r>
           <w:t>Figure 8 reveals both primacy and recency effects in the data, specifically reduc</w:t>
         </w:r>
       </w:ins>
-      <w:ins w:id="176" w:author="Adam Osth" w:date="2022-06-15T11:21:00Z">
+      <w:ins w:id="164" w:author="Adam Osth" w:date="2022-06-15T11:21:00Z">
         <w:r>
           <w:t>ed error in positions 1 and 2 and the final position (10). The</w:t>
         </w:r>
       </w:ins>
-      <w:del w:id="177" w:author="Adam Osth" w:date="2022-06-15T11:21:00Z">
+      <w:del w:id="165" w:author="Adam Osth" w:date="2022-06-15T11:21:00Z">
         <w:r>
           <w:delText>The</w:delText>
         </w:r>
@@ -15149,7 +15287,7 @@
       <w:r>
         <w:t xml:space="preserve"> reason the </w:t>
       </w:r>
-      <w:ins w:id="178" w:author="Adam Osth" w:date="2022-06-15T11:21:00Z">
+      <w:ins w:id="166" w:author="Adam Osth" w:date="2022-06-15T11:21:00Z">
         <w:r>
           <w:t xml:space="preserve">temporal </w:t>
         </w:r>
@@ -15175,34 +15313,26 @@
         <w:t>However</w:t>
       </w:r>
       <w:r>
-        <w:t xml:space="preserve">, the temporal model overpredicts the strength of the serial position effect, particularly in overestimating errors for midlist items. In the spatiotemporal model, because </w:t>
+        <w:t xml:space="preserve">, the temporal model overpredicts the strength of the serial position effect, particularly in overestimating errors for midlist items. In the spatiotemporal model, because intrusions from spatially closer </w:t>
+      </w:r>
+      <w:r>
+        <w:t>nontarget</w:t>
+      </w:r>
+      <w:r>
+        <w:t xml:space="preserve">s result in less response error, as measured </w:t>
       </w:r>
       <w:r>
         <w:lastRenderedPageBreak/>
-        <w:t xml:space="preserve">intrusions from spatially closer </w:t>
-      </w:r>
-      <w:r>
-        <w:t>nontarget</w:t>
-      </w:r>
-      <w:r>
-        <w:t xml:space="preserve">s result in less response error, as measured from the target, overall response error is lower for the spatiotemporal model than for the temporal model, which in turn provides a better prediction of the pattern of average errors across study list positions. </w:t>
-      </w:r>
-      <w:ins w:id="179" w:author="Adam Osth" w:date="2022-06-15T11:21:00Z">
+        <w:t xml:space="preserve">from the target, overall response error is lower for the spatiotemporal model than for the temporal model, which in turn provides a better prediction of the pattern of average errors across study list positions. </w:t>
+      </w:r>
+      <w:ins w:id="167" w:author="Adam Osth" w:date="2022-06-15T11:21:00Z">
         <w:r>
           <w:t>While recency effects are often attributed instead to factors such as retrieval from a short</w:t>
         </w:r>
       </w:ins>
-      <w:ins w:id="180" w:author="Adam Osth" w:date="2022-06-15T11:22:00Z">
+      <w:ins w:id="168" w:author="Adam Osth" w:date="2022-06-15T11:22:00Z">
         <w:r>
-          <w:t>-term memory buffer (</w:t>
-        </w:r>
-        <w:proofErr w:type="gramStart"/>
-        <w:r>
-          <w:t>e.g.</w:t>
-        </w:r>
-        <w:proofErr w:type="gramEnd"/>
-        <w:r>
-          <w:t xml:space="preserve"> </w:t>
+          <w:t xml:space="preserve">-term memory buffer (e.g. </w:t>
         </w:r>
         <w:proofErr w:type="spellStart"/>
         <w:r>
@@ -15213,7 +15343,7 @@
           <w:t xml:space="preserve"> &amp; Shiffrin, 1981) or a</w:t>
         </w:r>
       </w:ins>
-      <w:ins w:id="181" w:author="Adam Osth" w:date="2022-06-15T11:23:00Z">
+      <w:ins w:id="169" w:author="Adam Osth" w:date="2022-06-15T11:23:00Z">
         <w:r>
           <w:t xml:space="preserve"> strong resemblance between the context of the final item and the test context (e.g., Howard &amp; </w:t>
         </w:r>
@@ -15226,7 +15356,7 @@
           <w:t xml:space="preserve">, 2002), our source recall task was preceded by a 30 second math distracter task and a recognition memory task, both of which should be sufficient to </w:t>
         </w:r>
       </w:ins>
-      <w:ins w:id="182" w:author="Adam Osth" w:date="2022-06-15T11:24:00Z">
+      <w:ins w:id="170" w:author="Adam Osth" w:date="2022-06-15T11:24:00Z">
         <w:r>
           <w:t>eliminate such influences (</w:t>
         </w:r>
@@ -15256,27 +15386,14 @@
       <w:r>
         <w:t xml:space="preserve">Figure </w:t>
       </w:r>
-      <w:r>
-        <w:fldChar w:fldCharType="begin"/>
-      </w:r>
-      <w:r>
-        <w:instrText xml:space="preserve"> SEQ Figure \* ARABIC </w:instrText>
-      </w:r>
-      <w:r>
-        <w:fldChar w:fldCharType="separate"/>
-      </w:r>
-      <w:r>
-        <w:rPr>
-          <w:noProof/>
-        </w:rPr>
-        <w:t>8</w:t>
-      </w:r>
-      <w:r>
-        <w:rPr>
-          <w:noProof/>
-        </w:rPr>
-        <w:fldChar w:fldCharType="end"/>
-      </w:r>
+      <w:fldSimple w:instr=" SEQ Figure \* ARABIC ">
+        <w:r>
+          <w:rPr>
+            <w:noProof/>
+          </w:rPr>
+          <w:t>8</w:t>
+        </w:r>
+      </w:fldSimple>
     </w:p>
     <w:p>
       <w:r>
@@ -15288,7 +15405,7 @@
       </w:r>
     </w:p>
     <w:p>
-      <w:commentRangeStart w:id="183"/>
+      <w:commentRangeStart w:id="171"/>
       <w:r>
         <w:rPr>
           <w:noProof/>
@@ -15337,19 +15454,19 @@
           </wp:inline>
         </w:drawing>
       </w:r>
-      <w:commentRangeEnd w:id="183"/>
+      <w:commentRangeEnd w:id="171"/>
       <w:r>
         <w:rPr>
           <w:rStyle w:val="CommentReference"/>
         </w:rPr>
-        <w:commentReference w:id="183"/>
+        <w:commentReference w:id="171"/>
       </w:r>
     </w:p>
     <w:p>
       <w:pPr>
         <w:spacing w:line="240" w:lineRule="auto"/>
         <w:rPr>
-          <w:ins w:id="184" w:author="Adam Osth" w:date="2022-06-15T11:26:00Z"/>
+          <w:ins w:id="172" w:author="Adam Osth" w:date="2022-06-15T11:26:00Z"/>
         </w:rPr>
       </w:pPr>
       <w:r>
@@ -15368,7 +15485,7 @@
       <w:pPr>
         <w:spacing w:line="240" w:lineRule="auto"/>
         <w:rPr>
-          <w:ins w:id="185" w:author="Adam Osth" w:date="2022-06-15T11:26:00Z"/>
+          <w:ins w:id="173" w:author="Adam Osth" w:date="2022-06-15T11:26:00Z"/>
         </w:rPr>
       </w:pPr>
     </w:p>
@@ -15378,13 +15495,13 @@
         <w:rPr>
           <w:b/>
           <w:bCs/>
-          <w:rPrChange w:id="186" w:author="Adam Osth" w:date="2022-06-15T11:26:00Z">
+          <w:rPrChange w:id="174" w:author="Adam Osth" w:date="2022-06-15T11:26:00Z">
             <w:rPr/>
           </w:rPrChange>
         </w:rPr>
       </w:pPr>
-      <w:commentRangeStart w:id="187"/>
-      <w:ins w:id="188" w:author="Adam Osth" w:date="2022-06-15T11:26:00Z">
+      <w:commentRangeStart w:id="175"/>
+      <w:ins w:id="176" w:author="Adam Osth" w:date="2022-06-15T11:26:00Z">
         <w:r>
           <w:rPr>
             <w:b/>
@@ -15393,13 +15510,13 @@
           <w:t>Model Selection Results</w:t>
         </w:r>
       </w:ins>
-      <w:commentRangeEnd w:id="187"/>
-      <w:ins w:id="189" w:author="Adam Osth" w:date="2022-06-15T11:27:00Z">
+      <w:commentRangeEnd w:id="175"/>
+      <w:ins w:id="177" w:author="Adam Osth" w:date="2022-06-15T11:27:00Z">
         <w:r>
           <w:rPr>
             <w:rStyle w:val="CommentReference"/>
           </w:rPr>
-          <w:commentReference w:id="187"/>
+          <w:commentReference w:id="175"/>
         </w:r>
       </w:ins>
     </w:p>
@@ -15591,7 +15708,7 @@
       <w:r>
         <w:t xml:space="preserve">s. Individual </w:t>
       </w:r>
-      <w:ins w:id="190" w:author="Adam Osth" w:date="2022-06-15T11:25:00Z">
+      <w:ins w:id="178" w:author="Adam Osth" w:date="2022-06-15T11:25:00Z">
         <w:r>
           <w:t xml:space="preserve">participant </w:t>
         </w:r>
@@ -15609,7 +15726,7 @@
       <w:r>
         <w:t xml:space="preserve"> </w:t>
       </w:r>
-      <w:commentRangeStart w:id="191"/>
+      <w:commentRangeStart w:id="179"/>
       <w:r>
         <w:rPr>
           <w:rFonts w:eastAsia="Times New Roman"/>
@@ -15649,12 +15766,12 @@
         </w:rPr>
         <w:t xml:space="preserve"> retrieval model.</w:t>
       </w:r>
-      <w:commentRangeEnd w:id="191"/>
+      <w:commentRangeEnd w:id="179"/>
       <w:r>
         <w:rPr>
           <w:rStyle w:val="CommentReference"/>
         </w:rPr>
-        <w:commentReference w:id="191"/>
+        <w:commentReference w:id="179"/>
       </w:r>
     </w:p>
     <w:p>
@@ -16928,12 +17045,12 @@
       <w:pPr>
         <w:ind w:firstLine="720"/>
       </w:pPr>
-      <w:del w:id="192" w:author="Adam Osth" w:date="2022-06-15T11:27:00Z">
+      <w:del w:id="180" w:author="Adam Osth" w:date="2022-06-15T11:27:00Z">
         <w:r>
           <w:delText>The serial position dependence of response errors</w:delText>
         </w:r>
       </w:del>
-      <w:ins w:id="193" w:author="Adam Osth" w:date="2022-06-15T11:27:00Z">
+      <w:ins w:id="181" w:author="Adam Osth" w:date="2022-06-15T11:27:00Z">
         <w:r>
           <w:t>It may seem somewhat peculiar that the serial position effects</w:t>
         </w:r>
@@ -16941,12 +17058,12 @@
       <w:r>
         <w:t xml:space="preserve"> in Figure 8 </w:t>
       </w:r>
-      <w:del w:id="194" w:author="Adam Osth" w:date="2022-06-15T11:27:00Z">
+      <w:del w:id="182" w:author="Adam Osth" w:date="2022-06-15T11:27:00Z">
         <w:r>
           <w:delText xml:space="preserve">favors a </w:delText>
         </w:r>
       </w:del>
-      <w:ins w:id="195" w:author="Adam Osth" w:date="2022-06-15T11:27:00Z">
+      <w:ins w:id="183" w:author="Adam Osth" w:date="2022-06-15T11:27:00Z">
         <w:r>
           <w:t xml:space="preserve">are best captured by the model with the </w:t>
         </w:r>
@@ -16957,12 +17074,12 @@
       <w:r>
         <w:t xml:space="preserve">temporal gradient, </w:t>
       </w:r>
-      <w:del w:id="196" w:author="Adam Osth" w:date="2022-06-15T11:27:00Z">
+      <w:del w:id="184" w:author="Adam Osth" w:date="2022-06-15T11:27:00Z">
         <w:r>
           <w:delText>but the best model in an</w:delText>
         </w:r>
       </w:del>
-      <w:ins w:id="197" w:author="Adam Osth" w:date="2022-06-15T11:27:00Z">
+      <w:ins w:id="185" w:author="Adam Osth" w:date="2022-06-15T11:27:00Z">
         <w:r>
           <w:t>and yet the superior model in model selection</w:t>
         </w:r>
@@ -16970,7 +17087,7 @@
       <w:r>
         <w:t xml:space="preserve"> </w:t>
       </w:r>
-      <w:del w:id="198" w:author="Adam Osth" w:date="2022-06-15T11:27:00Z">
+      <w:del w:id="186" w:author="Adam Osth" w:date="2022-06-15T11:27:00Z">
         <w:r>
           <w:delText xml:space="preserve">AIC sense </w:delText>
         </w:r>
@@ -17002,22 +17119,22 @@
       <w:r>
         <w:t xml:space="preserve"> </w:t>
       </w:r>
-      <w:ins w:id="199" w:author="Adam Osth" w:date="2022-06-15T11:27:00Z">
+      <w:ins w:id="187" w:author="Adam Osth" w:date="2022-06-15T11:27:00Z">
         <w:r>
           <w:t>which lacked any ability to capture</w:t>
         </w:r>
       </w:ins>
-      <w:ins w:id="200" w:author="Adam Osth" w:date="2022-06-15T11:28:00Z">
+      <w:ins w:id="188" w:author="Adam Osth" w:date="2022-06-15T11:28:00Z">
         <w:r>
           <w:t xml:space="preserve"> the primacy and recency effects. This is likely because </w:t>
         </w:r>
       </w:ins>
-      <w:del w:id="201" w:author="Adam Osth" w:date="2022-06-15T11:28:00Z">
+      <w:del w:id="189" w:author="Adam Osth" w:date="2022-06-15T11:28:00Z">
         <w:r>
           <w:delText>because it required</w:delText>
         </w:r>
       </w:del>
-      <w:ins w:id="202" w:author="Adam Osth" w:date="2022-06-15T11:28:00Z">
+      <w:ins w:id="190" w:author="Adam Osth" w:date="2022-06-15T11:28:00Z">
         <w:r>
           <w:t>Model 3 possessed</w:t>
         </w:r>
@@ -17025,12 +17142,12 @@
       <w:r>
         <w:t xml:space="preserve"> appreciably fewer parameters</w:t>
       </w:r>
-      <w:ins w:id="203" w:author="Adam Osth" w:date="2022-06-15T11:28:00Z">
+      <w:ins w:id="191" w:author="Adam Osth" w:date="2022-06-15T11:28:00Z">
         <w:r>
           <w:t xml:space="preserve">, such that the complexity </w:t>
         </w:r>
       </w:ins>
-      <w:ins w:id="204" w:author="Adam Osth" w:date="2022-06-15T11:29:00Z">
+      <w:ins w:id="192" w:author="Adam Osth" w:date="2022-06-15T11:29:00Z">
         <w:r>
           <w:t xml:space="preserve">cost of the spatiotemporal gradient model outweighed the improvement in fit to </w:t>
         </w:r>
@@ -17041,12 +17158,12 @@
       <w:r>
         <w:t xml:space="preserve">. To try to reconcile this discrepancy between the qualitative and quantitative fits we refit the joint error and RT distribution data using the circular diffusion model. The joint distribution data are considerably richer than the error data alone and impose much greater constraints on the models. </w:t>
       </w:r>
-      <w:ins w:id="205" w:author="Adam Osth" w:date="2022-06-15T11:29:00Z">
+      <w:ins w:id="193" w:author="Adam Osth" w:date="2022-06-15T11:29:00Z">
         <w:r>
           <w:t>As mentioned previously, i</w:t>
         </w:r>
       </w:ins>
-      <w:del w:id="206" w:author="Adam Osth" w:date="2022-06-15T11:29:00Z">
+      <w:del w:id="194" w:author="Adam Osth" w:date="2022-06-15T11:29:00Z">
         <w:r>
           <w:delText>I</w:delText>
         </w:r>
@@ -17092,7 +17209,7 @@
       <w:r>
         <w:t xml:space="preserve"> require </w:t>
       </w:r>
-      <w:del w:id="207" w:author="Adam Osth" w:date="2022-06-15T11:30:00Z">
+      <w:del w:id="195" w:author="Adam Osth" w:date="2022-06-15T11:30:00Z">
         <w:r>
           <w:delText xml:space="preserve">an </w:delText>
         </w:r>
@@ -17108,7 +17225,11 @@
         <w:t xml:space="preserve"> </w:t>
       </w:r>
       <w:r>
-        <w:t>The parameterization of the full intrusion diffusion model is as follows: mean drift is represented by μ, which is normally distributed with standard deviation η</w:t>
+        <w:t xml:space="preserve">The parameterization of the full intrusion diffusion model is as follows: </w:t>
+      </w:r>
+      <w:r>
+        <w:lastRenderedPageBreak/>
+        <w:t>mean drift is represented by μ, which is normally distributed with standard deviation η</w:t>
       </w:r>
       <w:r>
         <w:rPr>
@@ -17118,11 +17239,7 @@
         <w:t xml:space="preserve">, </w:t>
       </w:r>
       <w:r>
-        <w:t xml:space="preserve">which reflects across-trial variability in evidence quality. We assume that memory strength differs </w:t>
-      </w:r>
-      <w:r>
-        <w:lastRenderedPageBreak/>
-        <w:t xml:space="preserve">between target and </w:t>
+        <w:t xml:space="preserve">which reflects across-trial variability in evidence quality. We assume that memory strength differs between target and </w:t>
       </w:r>
       <w:r>
         <w:t>nontarget</w:t>
@@ -17187,7 +17304,7 @@
       <w:pPr>
         <w:ind w:firstLine="720"/>
         <w:rPr>
-          <w:ins w:id="208" w:author="Adam Osth" w:date="2022-06-15T11:31:00Z"/>
+          <w:ins w:id="196" w:author="Adam Osth" w:date="2022-06-15T11:31:00Z"/>
         </w:rPr>
       </w:pPr>
       <w:r>
@@ -17207,17 +17324,17 @@
       <w:r>
         <w:t xml:space="preserve">The circular diffusion model makes a continuous counterpart of the slow-error prediction when drift rate varies across trials: </w:t>
       </w:r>
-      <w:ins w:id="209" w:author="Adam Osth" w:date="2022-06-15T11:30:00Z">
+      <w:ins w:id="197" w:author="Adam Osth" w:date="2022-06-15T11:30:00Z">
         <w:r>
           <w:t>trials with high drift rates produ</w:t>
         </w:r>
       </w:ins>
-      <w:ins w:id="210" w:author="Adam Osth" w:date="2022-06-15T11:31:00Z">
+      <w:ins w:id="198" w:author="Adam Osth" w:date="2022-06-15T11:31:00Z">
         <w:r>
           <w:t xml:space="preserve">ce faster responses and low error, while trials with low drift rates produce slow responses and high error, thus </w:t>
         </w:r>
       </w:ins>
-      <w:del w:id="211" w:author="Adam Osth" w:date="2022-06-15T11:31:00Z">
+      <w:del w:id="199" w:author="Adam Osth" w:date="2022-06-15T11:31:00Z">
         <w:r>
           <w:delText xml:space="preserve">The fastest responses are those made with the smallest error and </w:delText>
         </w:r>
@@ -17230,7 +17347,7 @@
       <w:pPr>
         <w:ind w:firstLine="720"/>
       </w:pPr>
-      <w:del w:id="212" w:author="Adam Osth" w:date="2022-06-15T11:31:00Z">
+      <w:del w:id="200" w:author="Adam Osth" w:date="2022-06-15T11:31:00Z">
         <w:r>
           <w:delText xml:space="preserve"> </w:delText>
         </w:r>
@@ -17282,7 +17399,11 @@
         <w:t>2</w:t>
       </w:r>
       <w:r>
-        <w:t>), reflecting a state in which no information is driving the decision process, which requires less total evidence to generate a response than information-driven trials. Finally, non-decision time (</w:t>
+        <w:t xml:space="preserve">), reflecting a state in which no information is driving the decision process, which requires less total evidence to generate a response than information-driven trials. Finally, non-decision </w:t>
+      </w:r>
+      <w:r>
+        <w:lastRenderedPageBreak/>
+        <w:t>time (</w:t>
       </w:r>
       <w:r>
         <w:rPr>
@@ -17300,11 +17421,7 @@
         <w:t>er</w:t>
       </w:r>
       <w:r>
-        <w:t xml:space="preserve">) is added to response times to represent the assumption that RTs are the sum of the duration of the decision process as well as other processes, such as encoding and the response </w:t>
-      </w:r>
-      <w:r>
-        <w:lastRenderedPageBreak/>
-        <w:t>itself. For a more detailed description of the circular diffusion model, see Smith (2016). The parameters governing the mixture of memory, guess, and intrusion components are the same as in the response error models previously described. The parameterization of the diffusion models, as well as the AIC values summed over all participants, are summarized in Table 3. To focus on a smaller set of candidate models, we have excluded the diffusion models with orthographic and semantic similarity gradients in this analysis, but we reintroduce them in Experiment 2.</w:t>
+        <w:t>) is added to response times to represent the assumption that RTs are the sum of the duration of the decision process as well as other processes, such as encoding and the response itself. For a more detailed description of the circular diffusion model, see Smith (2016). The parameters governing the mixture of memory, guess, and intrusion components are the same as in the response error models previously described. The parameterization of the diffusion models, as well as the AIC values summed over all participants, are summarized in Table 3. To focus on a smaller set of candidate models, we have excluded the diffusion models with orthographic and semantic similarity gradients in this analysis, but we reintroduce them in Experiment 2.</w:t>
       </w:r>
     </w:p>
     <w:p>
@@ -18799,39 +18916,42 @@
         <w:keepNext/>
         <w:ind w:firstLine="720"/>
         <w:rPr>
-          <w:ins w:id="213" w:author="Adam Osth" w:date="2022-06-15T11:32:00Z"/>
+          <w:ins w:id="201" w:author="Adam Osth" w:date="2022-06-15T11:32:00Z"/>
         </w:rPr>
       </w:pPr>
       <w:r>
+        <w:t xml:space="preserve">In contrast to the response error model comparison, which showed a preference for the </w:t>
+      </w:r>
+      <w:r>
+        <w:t>f</w:t>
+      </w:r>
+      <w:r>
+        <w:t xml:space="preserve">lat </w:t>
+      </w:r>
+      <w:r>
+        <w:t>intrusion</w:t>
+      </w:r>
+      <w:r>
+        <w:t xml:space="preserve"> + guess</w:t>
+      </w:r>
+      <w:r>
+        <w:t xml:space="preserve"> model, the spatiotemporal diffusion model is preferred over the other diffusion model variants. Figure </w:t>
+      </w:r>
+      <w:r>
+        <w:t>9</w:t>
+      </w:r>
+      <w:r>
+        <w:t xml:space="preserve">A shows the graphical fits of the diffusion models to the response error data. Compared to the equivalent plot for the models fit to response error data alone in Figure </w:t>
+      </w:r>
+      <w:r>
+        <w:t>7</w:t>
+      </w:r>
+      <w:r>
+        <w:t xml:space="preserve">A, the diffusion models appear to capture the distribution of response error </w:t>
+      </w:r>
+      <w:r>
         <w:lastRenderedPageBreak/>
-        <w:t xml:space="preserve">In contrast to the response error model comparison, which showed a preference for the </w:t>
-      </w:r>
-      <w:r>
-        <w:t>f</w:t>
-      </w:r>
-      <w:r>
-        <w:t xml:space="preserve">lat </w:t>
-      </w:r>
-      <w:r>
-        <w:t>intrusion</w:t>
-      </w:r>
-      <w:r>
-        <w:t xml:space="preserve"> + guess</w:t>
-      </w:r>
-      <w:r>
-        <w:t xml:space="preserve"> model, the spatiotemporal diffusion model is preferred over the other diffusion model variants. Figure </w:t>
-      </w:r>
-      <w:r>
-        <w:t>9</w:t>
-      </w:r>
-      <w:r>
-        <w:t xml:space="preserve">A shows the graphical fits of the diffusion models to the response error data. Compared to the equivalent plot for the models fit to response error data alone in Figure </w:t>
-      </w:r>
-      <w:r>
-        <w:t>7</w:t>
-      </w:r>
-      <w:r>
-        <w:t>A, the diffusion models appear to capture the distribution of response error more poorly. This is because the parameters of the diffusion model need to account for the entire joint distributions of RT and error, which is a 2D rather than a 1D distribution.</w:t>
+        <w:t>more poorly. This is because the parameters of the diffusion model need to account for the entire joint distributions of RT and error, which is a 2D rather than a 1D distribution.</w:t>
       </w:r>
     </w:p>
     <w:p>
@@ -18839,7 +18959,7 @@
         <w:keepNext/>
         <w:ind w:firstLine="720"/>
       </w:pPr>
-      <w:del w:id="214" w:author="Adam Osth" w:date="2022-06-15T11:32:00Z">
+      <w:del w:id="202" w:author="Adam Osth" w:date="2022-06-15T11:32:00Z">
         <w:r>
           <w:delText xml:space="preserve"> </w:delText>
         </w:r>
@@ -18865,10 +18985,10 @@
       <w:r>
         <w:t>C shows the joint distributions of errors and RT in the form of a bivariate</w:t>
       </w:r>
-      <w:commentRangeStart w:id="215"/>
-      <w:commentRangeEnd w:id="215"/>
-      <w:r>
-        <w:commentReference w:id="215"/>
+      <w:commentRangeStart w:id="203"/>
+      <w:commentRangeEnd w:id="203"/>
+      <w:r>
+        <w:commentReference w:id="203"/>
       </w:r>
       <w:r>
         <w:t xml:space="preserve"> quantile plot, which depicts how response time (depicted on the y-axis) varies with response accuracy (depicted on the x-axis). In Figure </w:t>
@@ -18898,27 +19018,14 @@
       <w:r>
         <w:t xml:space="preserve">Figure </w:t>
       </w:r>
-      <w:r>
-        <w:fldChar w:fldCharType="begin"/>
-      </w:r>
-      <w:r>
-        <w:instrText xml:space="preserve"> SEQ Figure \* ARABIC </w:instrText>
-      </w:r>
-      <w:r>
-        <w:fldChar w:fldCharType="separate"/>
-      </w:r>
-      <w:r>
-        <w:rPr>
-          <w:noProof/>
-        </w:rPr>
-        <w:t>9</w:t>
-      </w:r>
-      <w:r>
-        <w:rPr>
-          <w:noProof/>
-        </w:rPr>
-        <w:fldChar w:fldCharType="end"/>
-      </w:r>
+      <w:fldSimple w:instr=" SEQ Figure \* ARABIC ">
+        <w:r>
+          <w:rPr>
+            <w:noProof/>
+          </w:rPr>
+          <w:t>9</w:t>
+        </w:r>
+      </w:fldSimple>
     </w:p>
     <w:p>
       <w:pPr>
@@ -18940,7 +19047,7 @@
       <w:pPr>
         <w:spacing w:line="240" w:lineRule="auto"/>
       </w:pPr>
-      <w:commentRangeStart w:id="216"/>
+      <w:commentRangeStart w:id="204"/>
       <w:r>
         <w:rPr>
           <w:noProof/>
@@ -18990,12 +19097,12 @@
           </wp:inline>
         </w:drawing>
       </w:r>
-      <w:commentRangeEnd w:id="216"/>
+      <w:commentRangeEnd w:id="204"/>
       <w:r>
         <w:rPr>
           <w:rStyle w:val="CommentReference"/>
         </w:rPr>
-        <w:commentReference w:id="216"/>
+        <w:commentReference w:id="204"/>
       </w:r>
       <w:r>
         <w:rPr>
@@ -19031,16 +19138,16 @@
       <w:r>
         <w:t xml:space="preserve">The average estimated values of each parameter are shown in Table 4. As with the response error models, </w:t>
       </w:r>
-      <w:commentRangeStart w:id="217"/>
+      <w:commentRangeStart w:id="205"/>
       <w:r>
         <w:t>including intrusions in Model 3 reduces but does not eliminate guesses compared to the Model 1.</w:t>
       </w:r>
-      <w:commentRangeEnd w:id="217"/>
+      <w:commentRangeEnd w:id="205"/>
       <w:r>
         <w:rPr>
           <w:rStyle w:val="CommentReference"/>
         </w:rPr>
-        <w:commentReference w:id="217"/>
+        <w:commentReference w:id="205"/>
       </w:r>
     </w:p>
     <w:p>
@@ -21673,7 +21780,7 @@
       <w:r>
         <w:t>First</w:t>
       </w:r>
-      <w:del w:id="218" w:author="Adam Osth" w:date="2022-06-15T11:35:00Z">
+      <w:del w:id="206" w:author="Adam Osth" w:date="2022-06-15T11:35:00Z">
         <w:r>
           <w:delText>ly</w:delText>
         </w:r>
@@ -21704,7 +21811,7 @@
       <w:r>
         <w:t>Second</w:t>
       </w:r>
-      <w:del w:id="219" w:author="Adam Osth" w:date="2022-06-15T11:35:00Z">
+      <w:del w:id="207" w:author="Adam Osth" w:date="2022-06-15T11:35:00Z">
         <w:r>
           <w:delText>ly</w:delText>
         </w:r>
@@ -21889,7 +21996,7 @@
       <w:r>
         <w:t xml:space="preserve">s. </w:t>
       </w:r>
-      <w:commentRangeStart w:id="220"/>
+      <w:commentRangeStart w:id="208"/>
       <w:r>
         <w:t xml:space="preserve">Figure </w:t>
       </w:r>
@@ -21908,12 +22015,12 @@
       <w:r>
         <w:t xml:space="preserve"> Recentered plots conditioned on levels of orthographic and semantic similarity were not diagnostic and have been omitted and are instead provided as supplementary material.</w:t>
       </w:r>
-      <w:commentRangeEnd w:id="220"/>
+      <w:commentRangeEnd w:id="208"/>
       <w:r>
         <w:rPr>
           <w:rStyle w:val="CommentReference"/>
         </w:rPr>
-        <w:commentReference w:id="220"/>
+        <w:commentReference w:id="208"/>
       </w:r>
     </w:p>
     <w:p>
@@ -21924,27 +22031,14 @@
       <w:r>
         <w:t xml:space="preserve">Figure </w:t>
       </w:r>
-      <w:r>
-        <w:fldChar w:fldCharType="begin"/>
-      </w:r>
-      <w:r>
-        <w:instrText xml:space="preserve"> SEQ Figure \* ARABIC </w:instrText>
-      </w:r>
-      <w:r>
-        <w:fldChar w:fldCharType="separate"/>
-      </w:r>
-      <w:r>
-        <w:rPr>
-          <w:noProof/>
-        </w:rPr>
-        <w:t>10</w:t>
-      </w:r>
-      <w:r>
-        <w:rPr>
-          <w:noProof/>
-        </w:rPr>
-        <w:fldChar w:fldCharType="end"/>
-      </w:r>
+      <w:fldSimple w:instr=" SEQ Figure \* ARABIC ">
+        <w:r>
+          <w:rPr>
+            <w:noProof/>
+          </w:rPr>
+          <w:t>10</w:t>
+        </w:r>
+      </w:fldSimple>
     </w:p>
     <w:p>
       <w:pPr>
@@ -24484,14 +24578,14 @@
         </w:rPr>
         <w:t>AIC Weights for Individual and Group-level Response Error Model Fits</w:t>
       </w:r>
-      <w:commentRangeStart w:id="221"/>
-      <w:commentRangeEnd w:id="221"/>
+      <w:commentRangeStart w:id="209"/>
+      <w:commentRangeEnd w:id="209"/>
       <w:r>
         <w:rPr>
           <w:i/>
           <w:iCs/>
         </w:rPr>
-        <w:commentReference w:id="221"/>
+        <w:commentReference w:id="209"/>
       </w:r>
     </w:p>
     <w:tbl>
@@ -27382,27 +27476,14 @@
       <w:r>
         <w:t xml:space="preserve">Figure </w:t>
       </w:r>
-      <w:r>
-        <w:fldChar w:fldCharType="begin"/>
-      </w:r>
-      <w:r>
-        <w:instrText xml:space="preserve"> SEQ Figure \* ARABIC </w:instrText>
-      </w:r>
-      <w:r>
-        <w:fldChar w:fldCharType="separate"/>
-      </w:r>
-      <w:r>
-        <w:rPr>
-          <w:noProof/>
-        </w:rPr>
-        <w:t>11</w:t>
-      </w:r>
-      <w:r>
-        <w:rPr>
-          <w:noProof/>
-        </w:rPr>
-        <w:fldChar w:fldCharType="end"/>
-      </w:r>
+      <w:fldSimple w:instr=" SEQ Figure \* ARABIC ">
+        <w:r>
+          <w:rPr>
+            <w:noProof/>
+          </w:rPr>
+          <w:t>11</w:t>
+        </w:r>
+      </w:fldSimple>
     </w:p>
     <w:p>
       <w:pPr>
@@ -27542,12 +27623,12 @@
       <w:r>
         <w:t xml:space="preserve"> can be interpreted as a proportion of accurate responses which are slower than the models predict. </w:t>
       </w:r>
-      <w:del w:id="222" w:author="Adam Osth" w:date="2022-06-15T11:42:00Z">
+      <w:del w:id="210" w:author="Adam Osth" w:date="2022-06-15T11:42:00Z">
         <w:r>
           <w:delText>There are</w:delText>
         </w:r>
       </w:del>
-      <w:ins w:id="223" w:author="Adam Osth" w:date="2022-06-15T11:42:00Z">
+      <w:ins w:id="211" w:author="Adam Osth" w:date="2022-06-15T11:42:00Z">
         <w:r>
           <w:t>We found that there were</w:t>
         </w:r>
@@ -27555,7 +27636,7 @@
       <w:r>
         <w:t xml:space="preserve"> substantial changes in RT across </w:t>
       </w:r>
-      <w:ins w:id="224" w:author="Adam Osth" w:date="2022-06-15T11:42:00Z">
+      <w:ins w:id="212" w:author="Adam Osth" w:date="2022-06-15T11:42:00Z">
         <w:r>
           <w:t xml:space="preserve">experimental </w:t>
         </w:r>
@@ -27563,7 +27644,7 @@
       <w:r>
         <w:t>sessions</w:t>
       </w:r>
-      <w:del w:id="225" w:author="Adam Osth" w:date="2022-06-15T11:42:00Z">
+      <w:del w:id="213" w:author="Adam Osth" w:date="2022-06-15T11:42:00Z">
         <w:r>
           <w:delText>,</w:delText>
         </w:r>
@@ -27571,7 +27652,7 @@
       <w:r>
         <w:t xml:space="preserve"> such that RTs in the first sessions tend to be slower than later sessions for most participants, which may explain why we do not observe a miss of this magnitude in Experiment 1, which had fewer </w:t>
       </w:r>
-      <w:del w:id="226" w:author="Adam Osth" w:date="2022-06-15T11:43:00Z">
+      <w:del w:id="214" w:author="Adam Osth" w:date="2022-06-15T11:43:00Z">
         <w:r>
           <w:delText xml:space="preserve">subsequent </w:delText>
         </w:r>
@@ -31160,16 +31241,16 @@
       <w:r>
         <w:t xml:space="preserve">Table 8 shows the AIC and AIC weights for the individual-level diffusion fits. The fit statistics support our qualitative comparison of the models: the </w:t>
       </w:r>
-      <w:commentRangeStart w:id="227"/>
+      <w:commentRangeStart w:id="215"/>
       <w:r>
         <w:t>spatiotemporal diffusion model is preferred for all five participants</w:t>
       </w:r>
-      <w:commentRangeEnd w:id="227"/>
+      <w:commentRangeEnd w:id="215"/>
       <w:r>
         <w:rPr>
           <w:rStyle w:val="CommentReference"/>
         </w:rPr>
-        <w:commentReference w:id="227"/>
+        <w:commentReference w:id="215"/>
       </w:r>
       <w:r>
         <w:t xml:space="preserve">, although the difference in quality of fit is smaller between the flat gradient model and the spatiotemporal gradient model for Participant 1 than for the other </w:t>
@@ -34030,7 +34111,7 @@
       <w:pPr>
         <w:pStyle w:val="Heading1"/>
       </w:pPr>
-      <w:bookmarkStart w:id="228" w:name="_Hlk104890851"/>
+      <w:bookmarkStart w:id="216" w:name="_Hlk104890851"/>
       <w:r>
         <w:t>General Discussion</w:t>
       </w:r>
@@ -34070,11 +34151,12 @@
       <w:pPr>
         <w:pStyle w:val="Heading2"/>
         <w:rPr>
-          <w:del w:id="229" w:author="Adam Osth" w:date="2022-06-15T11:44:00Z"/>
+          <w:del w:id="217" w:author="Adam Osth" w:date="2022-06-15T11:44:00Z"/>
         </w:rPr>
       </w:pPr>
-      <w:del w:id="230" w:author="Adam Osth" w:date="2022-06-15T11:44:00Z">
+      <w:del w:id="218" w:author="Adam Osth" w:date="2022-06-15T11:44:00Z">
         <w:r>
+          <w:lastRenderedPageBreak/>
           <w:delText>Intrusions</w:delText>
         </w:r>
       </w:del>
@@ -34082,11 +34164,7 @@
     <w:p>
       <w:r>
         <w:tab/>
-        <w:t xml:space="preserve">We found that intrusions do contribute significantly to errors, and once these intrusions are explicitly accounted for, the proportion of responses attributable to source guessing dropped </w:t>
-      </w:r>
-      <w:r>
-        <w:lastRenderedPageBreak/>
-        <w:t>accordingly. However, unlike</w:t>
+        <w:t>We found that intrusions do contribute significantly to errors, and once these intrusions are explicitly accounted for, the proportion of responses attributable to source guessing dropped accordingly. However, unlike</w:t>
       </w:r>
       <w:r>
         <w:t xml:space="preserve"> Bays et al. (2009)</w:t>
@@ -34145,7 +34223,7 @@
       <w:r>
         <w:t xml:space="preserve">the predictions </w:t>
       </w:r>
-      <w:del w:id="231" w:author="Adam Osth" w:date="2022-06-15T11:45:00Z">
+      <w:del w:id="219" w:author="Adam Osth" w:date="2022-06-15T11:45:00Z">
         <w:r>
           <w:delText xml:space="preserve">of a </w:delText>
         </w:r>
@@ -34153,7 +34231,7 @@
           <w:delText>source retrieval threshold and</w:delText>
         </w:r>
       </w:del>
-      <w:ins w:id="232" w:author="Adam Osth" w:date="2022-06-15T11:45:00Z">
+      <w:ins w:id="220" w:author="Adam Osth" w:date="2022-06-15T11:45:00Z">
         <w:r>
           <w:t xml:space="preserve">of </w:t>
         </w:r>
@@ -34177,11 +34255,11 @@
       <w:r>
         <w:t>, 1999)</w:t>
       </w:r>
-      <w:ins w:id="233" w:author="Adam Osth" w:date="2022-06-15T11:45:00Z">
+      <w:ins w:id="221" w:author="Adam Osth" w:date="2022-06-15T11:45:00Z">
         <w:r>
           <w:t xml:space="preserve"> and the discrete state model </w:t>
         </w:r>
-        <w:commentRangeStart w:id="234"/>
+        <w:commentRangeStart w:id="222"/>
         <w:r>
           <w:t xml:space="preserve">(Kellen &amp; </w:t>
         </w:r>
@@ -34191,19 +34269,19 @@
         </w:r>
       </w:ins>
       <w:proofErr w:type="spellEnd"/>
-      <w:ins w:id="235" w:author="Adam Osth" w:date="2022-06-15T11:47:00Z">
+      <w:ins w:id="223" w:author="Adam Osth" w:date="2022-06-15T11:47:00Z">
         <w:r>
           <w:t>).</w:t>
         </w:r>
-        <w:commentRangeEnd w:id="234"/>
+        <w:commentRangeEnd w:id="222"/>
         <w:r>
           <w:rPr>
             <w:rStyle w:val="CommentReference"/>
           </w:rPr>
-          <w:commentReference w:id="234"/>
+          <w:commentReference w:id="222"/>
         </w:r>
       </w:ins>
-      <w:del w:id="236" w:author="Adam Osth" w:date="2022-06-15T11:47:00Z">
+      <w:del w:id="224" w:author="Adam Osth" w:date="2022-06-15T11:47:00Z">
         <w:r>
           <w:delText>.</w:delText>
         </w:r>
@@ -34213,12 +34291,12 @@
       <w:pPr>
         <w:pStyle w:val="Heading3"/>
       </w:pPr>
-      <w:del w:id="237" w:author="Adam Osth" w:date="2022-06-15T11:48:00Z">
+      <w:del w:id="225" w:author="Adam Osth" w:date="2022-06-15T11:48:00Z">
         <w:r>
           <w:delText>Contextual Similarity</w:delText>
         </w:r>
       </w:del>
-      <w:ins w:id="238" w:author="Adam Osth" w:date="2022-06-15T11:48:00Z">
+      <w:ins w:id="226" w:author="Adam Osth" w:date="2022-06-15T11:48:00Z">
         <w:r>
           <w:t>Similarity-Driven Intrusion Models</w:t>
         </w:r>
@@ -34228,12 +34306,12 @@
       <w:r>
         <w:tab/>
       </w:r>
-      <w:ins w:id="239" w:author="Adam Osth" w:date="2022-06-15T11:47:00Z">
+      <w:ins w:id="227" w:author="Adam Osth" w:date="2022-06-15T11:47:00Z">
         <w:r>
           <w:t>In addition to demonstrating the presence of intrusions, w</w:t>
         </w:r>
       </w:ins>
-      <w:del w:id="240" w:author="Adam Osth" w:date="2022-06-15T11:47:00Z">
+      <w:del w:id="228" w:author="Adam Osth" w:date="2022-06-15T11:47:00Z">
         <w:r>
           <w:delText>W</w:delText>
         </w:r>
@@ -34241,7 +34319,7 @@
       <w:r>
         <w:t xml:space="preserve">e </w:t>
       </w:r>
-      <w:ins w:id="241" w:author="Adam Osth" w:date="2022-06-15T11:47:00Z">
+      <w:ins w:id="229" w:author="Adam Osth" w:date="2022-06-15T11:47:00Z">
         <w:r>
           <w:t xml:space="preserve">further </w:t>
         </w:r>
@@ -34249,7 +34327,7 @@
       <w:r>
         <w:t>provide</w:t>
       </w:r>
-      <w:ins w:id="242" w:author="Adam Osth" w:date="2022-06-15T11:47:00Z">
+      <w:ins w:id="230" w:author="Adam Osth" w:date="2022-06-15T11:47:00Z">
         <w:r>
           <w:t>d</w:t>
         </w:r>
@@ -34272,14 +34350,18 @@
         <w:t>a</w:t>
       </w:r>
       <w:r>
-        <w:t>), in which the forming of temporal associations is involuntary regardless of the task participants are presented with</w:t>
-      </w:r>
-      <w:ins w:id="243" w:author="Adam Osth" w:date="2022-06-15T11:48:00Z">
+        <w:t xml:space="preserve">), in which the forming of temporal </w:t>
+      </w:r>
+      <w:r>
+        <w:lastRenderedPageBreak/>
+        <w:t>associations is involuntary regardless of the task participants are presented with</w:t>
+      </w:r>
+      <w:ins w:id="231" w:author="Adam Osth" w:date="2022-06-15T11:48:00Z">
         <w:r>
           <w:t>.</w:t>
         </w:r>
       </w:ins>
-      <w:del w:id="244" w:author="Adam Osth" w:date="2022-06-15T11:48:00Z">
+      <w:del w:id="232" w:author="Adam Osth" w:date="2022-06-15T11:48:00Z">
         <w:r>
           <w:delText xml:space="preserve"> (Osth et al., 2019)</w:delText>
         </w:r>
@@ -34302,11 +34384,7 @@
         <w:t xml:space="preserve">. </w:t>
       </w:r>
       <w:r>
-        <w:t xml:space="preserve">In VWM studies, in </w:t>
-      </w:r>
-      <w:r>
-        <w:lastRenderedPageBreak/>
-        <w:t xml:space="preserve">which intrusions have been identified as making a significant contribution to response error, items </w:t>
+        <w:t xml:space="preserve">In VWM studies, in which intrusions have been identified as making a significant contribution to response error, items </w:t>
       </w:r>
       <w:r>
         <w:t xml:space="preserve">in a set </w:t>
@@ -34390,10 +34468,10 @@
       <w:pPr>
         <w:pStyle w:val="Heading3"/>
         <w:rPr>
-          <w:del w:id="245" w:author="Adam Osth" w:date="2022-06-15T11:48:00Z"/>
+          <w:del w:id="233" w:author="Adam Osth" w:date="2022-06-15T11:48:00Z"/>
         </w:rPr>
       </w:pPr>
-      <w:del w:id="246" w:author="Adam Osth" w:date="2022-06-15T11:48:00Z">
+      <w:del w:id="234" w:author="Adam Osth" w:date="2022-06-15T11:48:00Z">
         <w:r>
           <w:delText>Item Similarity</w:delText>
         </w:r>
@@ -34440,11 +34518,11 @@
         <w:t>this null result</w:t>
       </w:r>
       <w:r>
-        <w:t xml:space="preserve"> comes from our choice in stimuli: words were limited to be exactly four letters in length, which limited the number of close semantic and orthographic word pairs. Additionally, study lists were constructed by randomly selecting words from across the entire stimuli pool, making high pairwise similarity within a single list even less likely, further limiting the potential effect of item-based similarity relative to the similarity of the spatiotemporal presentation context. While Sommers and Lewis (1999) found greatest confusability between words separated by a single </w:t>
+        <w:t xml:space="preserve"> comes from our choice in stimuli: words were limited to be exactly four letters in length, which limited </w:t>
       </w:r>
       <w:r>
         <w:lastRenderedPageBreak/>
-        <w:t xml:space="preserve">grapheme, </w:t>
+        <w:t xml:space="preserve">the number of close semantic and orthographic word pairs. Additionally, study lists were constructed by randomly selecting words from across the entire stimuli pool, making high pairwise similarity within a single list even less likely, further limiting the potential effect of item-based similarity relative to the similarity of the spatiotemporal presentation context. While Sommers and Lewis (1999) found greatest confusability between words separated by a single grapheme, </w:t>
       </w:r>
       <w:r>
         <w:t>in our dataset</w:t>
@@ -34569,6 +34647,7 @@
         <w:ind w:firstLine="720"/>
       </w:pPr>
       <w:r>
+        <w:lastRenderedPageBreak/>
         <w:t xml:space="preserve">A very likely possibility is that both semantic and orthographic similarity </w:t>
       </w:r>
       <w:r>
@@ -34581,11 +34660,7 @@
         <w:t>dominant</w:t>
       </w:r>
       <w:r>
-        <w:t xml:space="preserve"> role may simply be because the levels of both temporal and spatial location similarity were comparatively much higher. Virtually all existing models would predict </w:t>
-      </w:r>
-      <w:r>
-        <w:lastRenderedPageBreak/>
-        <w:t>effects of both word similarity and spatiotemporal similarity, including the interference model of continuous report (</w:t>
+        <w:t xml:space="preserve"> role may simply be because the levels of both temporal and spatial location similarity were comparatively much higher. Virtually all existing models would predict effects of both word similarity and spatiotemporal similarity, including the interference model of continuous report (</w:t>
       </w:r>
       <w:proofErr w:type="spellStart"/>
       <w:r>
@@ -34648,7 +34723,7 @@
       <w:r>
         <w:t>.</w:t>
       </w:r>
-      <w:bookmarkEnd w:id="228"/>
+      <w:bookmarkEnd w:id="216"/>
     </w:p>
     <w:p>
       <w:pPr>
@@ -34673,7 +34748,11 @@
         <w:t xml:space="preserve">that </w:t>
       </w:r>
       <w:r>
-        <w:t>we assumed that changes in the summed probability of intrusions across trials did not affect the probability of guesses, which remained constant. It may not always be reasonable to expect that the proportion of guesses remains the same across serial positions. To test this assumption in a coarse way, we implemented versions of the model where the parameter governing the proportion of guesses was separately estimated for the first and last items in the study list, but we did not find that these models made consistently different predictions from the base family of models and have therefore omitted them. To take another example, consider the potential interaction between recognition and intrusion probability where items that are not recognized do not intrude. In a list where no items are recognized, we would intuit that all responses should be guesses. A more rigorous approach requires a formal process model of how memory, intrusion, and guesses compete under different scenarios. This underscores the</w:t>
+        <w:t xml:space="preserve">we assumed that changes in the summed probability of intrusions across trials did not affect the probability of guesses, which remained constant. It may not always be reasonable to expect that the proportion of guesses remains the same across serial positions. To test this assumption in a coarse way, we implemented versions of the model where the parameter governing the proportion of guesses was separately estimated for the first and last items in the study list, but we did not find that these models made consistently different predictions from the base family of models and have therefore omitted them. To take another example, consider the potential interaction between recognition and intrusion probability where items that are not recognized do not intrude. In a list where no items are recognized, we would intuit that all responses should be guesses. A more </w:t>
+      </w:r>
+      <w:r>
+        <w:lastRenderedPageBreak/>
+        <w:t>rigorous approach requires a formal process model of how memory, intrusion, and guesses compete under different scenarios. This underscores the</w:t>
       </w:r>
       <w:r>
         <w:t xml:space="preserve"> </w:t>
@@ -34701,11 +34780,7 @@
       </w:r>
       <w:proofErr w:type="gramStart"/>
       <w:r>
-        <w:t xml:space="preserve">manner in </w:t>
-      </w:r>
-      <w:r>
-        <w:lastRenderedPageBreak/>
-        <w:t>which</w:t>
+        <w:t>manner in which</w:t>
       </w:r>
       <w:proofErr w:type="gramEnd"/>
       <w:r>
@@ -35053,7 +35128,66 @@
       </w:r>
     </w:p>
   </w:comment>
-  <w:comment w:id="154" w:author="Jason Zhou" w:date="2022-05-30T16:47:00Z" w:initials="JZ">
+  <w:comment w:id="158" w:author="Adam Osth" w:date="2022-06-15T12:29:00Z" w:initials="AO">
+    <w:p>
+      <w:r>
+        <w:rPr>
+          <w:rStyle w:val="CommentReference"/>
+        </w:rPr>
+        <w:annotationRef/>
+      </w:r>
+      <w:r>
+        <w:rPr>
+          <w:sz w:val="20"/>
+          <w:szCs w:val="20"/>
+        </w:rPr>
+        <w:t>Can you also state the proportion of guess responses here? This is what we're principally interested in and it would be good to highlight that in the text.</w:t>
+      </w:r>
+    </w:p>
+  </w:comment>
+  <w:comment w:id="159" w:author="Adam Osth" w:date="2022-06-15T11:17:00Z" w:initials="AO">
+    <w:p>
+      <w:r>
+        <w:rPr>
+          <w:rStyle w:val="CommentReference"/>
+        </w:rPr>
+        <w:annotationRef/>
+      </w:r>
+      <w:r>
+        <w:rPr>
+          <w:sz w:val="20"/>
+          <w:szCs w:val="20"/>
+        </w:rPr>
+        <w:t>I am looking very hard at Figure 7 and I can see almost no differences between the different lags. I suspect that reviewers will have the same problem.</w:t>
+      </w:r>
+      <w:r>
+        <w:rPr>
+          <w:sz w:val="20"/>
+          <w:szCs w:val="20"/>
+        </w:rPr>
+        <w:cr/>
+      </w:r>
+      <w:r>
+        <w:rPr>
+          <w:sz w:val="20"/>
+          <w:szCs w:val="20"/>
+        </w:rPr>
+        <w:cr/>
+        <w:t>I suspect that the figure is either too small or needs some rescaling. You don't need to have the figures go all the way down to 0 on the y-axis. It's much better to highlight the patterns of interest so they are clearly evident to readers.</w:t>
+      </w:r>
+    </w:p>
+    <w:p/>
+    <w:p>
+      <w:r>
+        <w:rPr>
+          <w:sz w:val="20"/>
+          <w:szCs w:val="20"/>
+        </w:rPr>
+        <w:t>If it is still less evident, then I also suggest taking a bit of care about this in the writing and mentioning that the effect is subtle, and possibly even highlighting the magnitude of the effect quantitatively (e.g., mentioning the value of the peak).</w:t>
+      </w:r>
+    </w:p>
+  </w:comment>
+  <w:comment w:id="160" w:author="Jason Zhou" w:date="2022-06-01T15:28:00Z" w:initials="JZ">
     <w:p>
       <w:pPr>
         <w:pStyle w:val="CommentText"/>
@@ -35065,93 +35199,14 @@
         <w:annotationRef/>
       </w:r>
       <w:r>
-        <w:t>Might need to reword this for clarity, but struggling to do so</w:t>
-      </w:r>
-      <w:r>
-        <w:t xml:space="preserve"> right now</w:t>
-      </w:r>
-      <w:r>
-        <w:t>.</w:t>
+        <w:t>This figure is probably still a bit hard to read. Considering just excluding the spatiotemporal gradient model as well, just to highlight the temporal gradient vs no gradient</w:t>
+      </w:r>
+      <w:r>
+        <w:t>, maybe stretching the y-axis for each subplot.</w:t>
       </w:r>
     </w:p>
   </w:comment>
-  <w:comment w:id="163" w:author="Adam Osth" w:date="2022-06-15T11:09:00Z" w:initials="AO">
-    <w:p>
-      <w:r>
-        <w:rPr>
-          <w:rStyle w:val="CommentReference"/>
-        </w:rPr>
-        <w:annotationRef/>
-      </w:r>
-      <w:r>
-        <w:rPr>
-          <w:sz w:val="20"/>
-          <w:szCs w:val="20"/>
-        </w:rPr>
-        <w:t>Cite all authors on the first citation</w:t>
-      </w:r>
-    </w:p>
-  </w:comment>
-  <w:comment w:id="170" w:author="Adam Osth" w:date="2022-06-15T12:29:00Z" w:initials="AO">
-    <w:p>
-      <w:r>
-        <w:rPr>
-          <w:rStyle w:val="CommentReference"/>
-        </w:rPr>
-        <w:annotationRef/>
-      </w:r>
-      <w:r>
-        <w:rPr>
-          <w:sz w:val="20"/>
-          <w:szCs w:val="20"/>
-        </w:rPr>
-        <w:t>Can you also state the proportion of guess responses here? This is what we're principally interested in and it would be good to highlight that in the text.</w:t>
-      </w:r>
-    </w:p>
-  </w:comment>
-  <w:comment w:id="171" w:author="Adam Osth" w:date="2022-06-15T11:17:00Z" w:initials="AO">
-    <w:p>
-      <w:r>
-        <w:rPr>
-          <w:rStyle w:val="CommentReference"/>
-        </w:rPr>
-        <w:annotationRef/>
-      </w:r>
-      <w:r>
-        <w:rPr>
-          <w:sz w:val="20"/>
-          <w:szCs w:val="20"/>
-        </w:rPr>
-        <w:t>I am looking very hard at Figure 7 and I can see almost no differences between the different lags. I suspect that reviewers will have the same problem.</w:t>
-      </w:r>
-      <w:r>
-        <w:rPr>
-          <w:sz w:val="20"/>
-          <w:szCs w:val="20"/>
-        </w:rPr>
-        <w:cr/>
-      </w:r>
-      <w:r>
-        <w:rPr>
-          <w:sz w:val="20"/>
-          <w:szCs w:val="20"/>
-        </w:rPr>
-        <w:cr/>
-        <w:t>I suspect that the figure is either too small or needs some rescaling. You don't need to have the figures go all the way down to 0 on the y-axis. It's much better to highlight the patterns of interest so they are clearly evident to readers.</w:t>
-      </w:r>
-    </w:p>
-    <w:p/>
-    <w:p>
-      <w:r>
-        <w:rPr>
-          <w:sz w:val="20"/>
-          <w:szCs w:val="20"/>
-        </w:rPr>
-        <w:t>If it is still less evident, then I also suggest taking a bit of care about this in the writing and mentioning that the effect is subtle, and possibly even highlighting the magnitude of the effect quantitatively (e.g., mentioning the value of the peak).</w:t>
-      </w:r>
-    </w:p>
-  </w:comment>
-  <w:comment w:id="172" w:author="Jason Zhou" w:date="2022-06-01T15:28:00Z" w:initials="JZ">
+  <w:comment w:id="171" w:author="Jason Zhou" w:date="2022-06-03T16:44:00Z" w:initials="JZ">
     <w:p>
       <w:pPr>
         <w:pStyle w:val="CommentText"/>
@@ -35163,18 +35218,12 @@
         <w:annotationRef/>
       </w:r>
       <w:r>
-        <w:t>This figure is probably still a bit hard to read. Considering just excluding the spatiotemporal gradient model as well, just to highlight the temporal gradient vs no gradient</w:t>
-      </w:r>
-      <w:r>
-        <w:t>, maybe stretching the y-axis for each subplot.</w:t>
+        <w:t>I think thickening the lines and choosing different line types has made this figure (and most of the others) clearer. Looks ok in b&amp;w too. Thanks Philip.</w:t>
       </w:r>
     </w:p>
   </w:comment>
-  <w:comment w:id="183" w:author="Jason Zhou" w:date="2022-06-03T16:44:00Z" w:initials="JZ">
+  <w:comment w:id="175" w:author="Adam Osth" w:date="2022-06-15T11:27:00Z" w:initials="AO">
     <w:p>
-      <w:pPr>
-        <w:pStyle w:val="CommentText"/>
-      </w:pPr>
       <w:r>
         <w:rPr>
           <w:rStyle w:val="CommentReference"/>
@@ -35182,14 +35231,15 @@
         <w:annotationRef/>
       </w:r>
       <w:r>
-        <w:t xml:space="preserve">I think thickening the lines and choosing different line types has made this figure (and most of the others) clearer. Looks ok in </w:t>
-      </w:r>
-      <w:r>
-        <w:t>b&amp;w too. Thanks Philip.</w:t>
+        <w:rPr>
+          <w:sz w:val="20"/>
+          <w:szCs w:val="20"/>
+        </w:rPr>
+        <w:t>You have headers for virtually everything else but not for this section, so I figured I would add one.</w:t>
       </w:r>
     </w:p>
   </w:comment>
-  <w:comment w:id="187" w:author="Adam Osth" w:date="2022-06-15T11:27:00Z" w:initials="AO">
+  <w:comment w:id="179" w:author="Adam Osth" w:date="2022-06-15T11:26:00Z" w:initials="AO">
     <w:p>
       <w:r>
         <w:rPr>
@@ -35202,28 +35252,11 @@
           <w:sz w:val="20"/>
           <w:szCs w:val="20"/>
         </w:rPr>
-        <w:t>You have headers for virtually everything else but not for this section, so I figured I would add one.</w:t>
+        <w:t>I don't understand how this statement follows from the paragraph. You've just described model selection results, but you haven't described the parameter estimates corresponding to intrusion and guess rates.</w:t>
       </w:r>
     </w:p>
   </w:comment>
-  <w:comment w:id="191" w:author="Adam Osth" w:date="2022-06-15T11:26:00Z" w:initials="AO">
-    <w:p>
-      <w:r>
-        <w:rPr>
-          <w:rStyle w:val="CommentReference"/>
-        </w:rPr>
-        <w:annotationRef/>
-      </w:r>
-      <w:r>
-        <w:rPr>
-          <w:sz w:val="20"/>
-          <w:szCs w:val="20"/>
-        </w:rPr>
-        <w:t>I don't understand how this statement follows from the paragraph. You've just described model selection results, but you haven't described the parameter estimates corresponding to intrusion and guess rates.</w:t>
-      </w:r>
-    </w:p>
-  </w:comment>
-  <w:comment w:id="215" w:author="Unknown Author" w:date="2022-05-05T16:46:00Z" w:initials="">
+  <w:comment w:id="203" w:author="Unknown Author" w:date="2022-05-05T16:46:00Z" w:initials="">
     <w:p>
       <w:r>
         <w:rPr>
@@ -35235,7 +35268,7 @@
       </w:r>
     </w:p>
   </w:comment>
-  <w:comment w:id="216" w:author="Adam Osth" w:date="2022-06-15T11:33:00Z" w:initials="AO">
+  <w:comment w:id="204" w:author="Adam Osth" w:date="2022-06-15T11:33:00Z" w:initials="AO">
     <w:p>
       <w:r>
         <w:rPr>
@@ -35252,7 +35285,7 @@
       </w:r>
     </w:p>
   </w:comment>
-  <w:comment w:id="217" w:author="Adam Osth" w:date="2022-06-15T11:35:00Z" w:initials="AO">
+  <w:comment w:id="205" w:author="Adam Osth" w:date="2022-06-15T11:35:00Z" w:initials="AO">
     <w:p>
       <w:r>
         <w:rPr>
@@ -35269,7 +35302,7 @@
       </w:r>
     </w:p>
   </w:comment>
-  <w:comment w:id="220" w:author="Adam Osth" w:date="2022-06-15T11:39:00Z" w:initials="AO">
+  <w:comment w:id="208" w:author="Adam Osth" w:date="2022-06-15T11:39:00Z" w:initials="AO">
     <w:p>
       <w:r>
         <w:rPr>
@@ -35286,7 +35319,7 @@
       </w:r>
     </w:p>
   </w:comment>
-  <w:comment w:id="221" w:author="Unknown Author" w:date="2022-05-05T17:22:00Z" w:initials="">
+  <w:comment w:id="209" w:author="Unknown Author" w:date="2022-05-05T17:22:00Z" w:initials="">
     <w:p>
       <w:r>
         <w:rPr>
@@ -35298,7 +35331,7 @@
       </w:r>
     </w:p>
   </w:comment>
-  <w:comment w:id="227" w:author="Adam Osth" w:date="2022-06-15T11:44:00Z" w:initials="AO">
+  <w:comment w:id="215" w:author="Adam Osth" w:date="2022-06-15T11:44:00Z" w:initials="AO">
     <w:p>
       <w:r>
         <w:rPr>
@@ -35315,7 +35348,7 @@
       </w:r>
     </w:p>
   </w:comment>
-  <w:comment w:id="234" w:author="Adam Osth" w:date="2022-06-15T11:47:00Z" w:initials="AO">
+  <w:comment w:id="222" w:author="Adam Osth" w:date="2022-06-15T11:47:00Z" w:initials="AO">
     <w:p>
       <w:r>
         <w:rPr>
@@ -35349,8 +35382,6 @@
   <w15:commentEx w15:paraId="6CB93405" w15:done="0"/>
   <w15:commentEx w15:paraId="4E964C9E" w15:done="0"/>
   <w15:commentEx w15:paraId="41EA60B4" w15:done="0"/>
-  <w15:commentEx w15:paraId="1C084EE1" w15:done="0"/>
-  <w15:commentEx w15:paraId="364E1814" w15:done="0"/>
   <w15:commentEx w15:paraId="4BC984BA" w15:done="0"/>
   <w15:commentEx w15:paraId="329E6CCD" w15:done="0"/>
   <w15:commentEx w15:paraId="23ACFE85" w15:done="0"/>
@@ -35381,8 +35412,6 @@
   <w16cex:commentExtensible w16cex:durableId="26543966" w16cex:dateUtc="2022-06-15T00:56:00Z"/>
   <w16cex:commentExtensible w16cex:durableId="265439C3" w16cex:dateUtc="2022-06-15T00:58:00Z"/>
   <w16cex:commentExtensible w16cex:durableId="26543A90" w16cex:dateUtc="2022-06-15T01:01:00Z"/>
-  <w16cex:commentExtensible w16cex:durableId="263F738B" w16cex:dateUtc="2022-05-30T06:47:00Z"/>
-  <w16cex:commentExtensible w16cex:durableId="26543C6E" w16cex:dateUtc="2022-06-15T01:09:00Z"/>
   <w16cex:commentExtensible w16cex:durableId="26544F17" w16cex:dateUtc="2022-06-15T02:29:00Z"/>
   <w16cex:commentExtensible w16cex:durableId="26543E64" w16cex:dateUtc="2022-06-15T01:17:00Z"/>
   <w16cex:commentExtensible w16cex:durableId="26420439" w16cex:dateUtc="2022-06-01T05:28:00Z"/>
@@ -35413,8 +35442,6 @@
   <w16cid:commentId w16cid:paraId="6CB93405" w16cid:durableId="26543966"/>
   <w16cid:commentId w16cid:paraId="4E964C9E" w16cid:durableId="265439C3"/>
   <w16cid:commentId w16cid:paraId="41EA60B4" w16cid:durableId="26543A90"/>
-  <w16cid:commentId w16cid:paraId="1C084EE1" w16cid:durableId="263F738B"/>
-  <w16cid:commentId w16cid:paraId="364E1814" w16cid:durableId="26543C6E"/>
   <w16cid:commentId w16cid:paraId="4BC984BA" w16cid:durableId="26544F17"/>
   <w16cid:commentId w16cid:paraId="329E6CCD" w16cid:durableId="26543E64"/>
   <w16cid:commentId w16cid:paraId="23ACFE85" w16cid:durableId="26420439"/>

</xml_diff>